<commit_message>
20250608 LLeva avances a este dia
20250608 LLeva avances a este dia
</commit_message>
<xml_diff>
--- a/avance_proyecto2.docx
+++ b/avance_proyecto2.docx
@@ -1,6 +1,6 @@
 
 <file path=word/document.xml><?xml version="1.0" encoding="utf-8"?>
-<w:document xmlns:wpc="http://schemas.microsoft.com/office/word/2010/wordprocessingCanvas" xmlns:cx="http://schemas.microsoft.com/office/drawing/2014/chartex" xmlns:cx1="http://schemas.microsoft.com/office/drawing/2015/9/8/chartex" xmlns:cx2="http://schemas.microsoft.com/office/drawing/2015/10/21/chartex" xmlns:cx3="http://schemas.microsoft.com/office/drawing/2016/5/9/chartex" xmlns:cx4="http://schemas.microsoft.com/office/drawing/2016/5/10/chartex" xmlns:cx5="http://schemas.microsoft.com/office/drawing/2016/5/11/chartex" xmlns:cx6="http://schemas.microsoft.com/office/drawing/2016/5/12/chartex" xmlns:cx7="http://schemas.microsoft.com/office/drawing/2016/5/13/chartex" xmlns:cx8="http://schemas.microsoft.com/office/drawing/2016/5/14/chartex" xmlns:mc="http://schemas.openxmlformats.org/markup-compatibility/2006" xmlns:aink="http://schemas.microsoft.com/office/drawing/2016/ink" xmlns:am3d="http://schemas.microsoft.com/office/drawing/2017/model3d" xmlns:o="urn:schemas-microsoft-com:office:office" xmlns:oel="http://schemas.microsoft.com/office/2019/extlst" xmlns:r="http://schemas.openxmlformats.org/officeDocument/2006/relationships" xmlns:m="http://schemas.openxmlformats.org/officeDocument/2006/math" xmlns:v="urn:schemas-microsoft-com:vml" xmlns:wp14="http://schemas.microsoft.com/office/word/2010/wordprocessingDrawing" xmlns:wp="http://schemas.openxmlformats.org/drawingml/2006/wordprocessingDrawing" xmlns:w10="urn:schemas-microsoft-com:office:word" xmlns:w="http://schemas.openxmlformats.org/wordprocessingml/2006/main" xmlns:w14="http://schemas.microsoft.com/office/word/2010/wordml" xmlns:w15="http://schemas.microsoft.com/office/word/2012/wordml" xmlns:w16cex="http://schemas.microsoft.com/office/word/2018/wordml/cex" xmlns:w16cid="http://schemas.microsoft.com/office/word/2016/wordml/cid" xmlns:w16="http://schemas.microsoft.com/office/word/2018/wordml" xmlns:w16du="http://schemas.microsoft.com/office/word/2023/wordml/word16du" xmlns:w16sdtdh="http://schemas.microsoft.com/office/word/2020/wordml/sdtdatahash" xmlns:w16sdtfl="http://schemas.microsoft.com/office/word/2024/wordml/sdtformatlock" xmlns:w16se="http://schemas.microsoft.com/office/word/2015/wordml/symex" xmlns:wpg="http://schemas.microsoft.com/office/word/2010/wordprocessingGroup" xmlns:wpi="http://schemas.microsoft.com/office/word/2010/wordprocessingInk" xmlns:wne="http://schemas.microsoft.com/office/word/2006/wordml" xmlns:wps="http://schemas.microsoft.com/office/word/2010/wordprocessingShape" mc:Ignorable="w14 w15 w16se w16cid w16 w16cex w16sdtdh w16sdtfl w16du wp14">
+<w:document xmlns:wpc="http://schemas.microsoft.com/office/word/2010/wordprocessingCanvas" xmlns:mc="http://schemas.openxmlformats.org/markup-compatibility/2006" xmlns:o="urn:schemas-microsoft-com:office:office" xmlns:r="http://schemas.openxmlformats.org/officeDocument/2006/relationships" xmlns:m="http://schemas.openxmlformats.org/officeDocument/2006/math" xmlns:v="urn:schemas-microsoft-com:vml" xmlns:wp14="http://schemas.microsoft.com/office/word/2010/wordprocessingDrawing" xmlns:wp="http://schemas.openxmlformats.org/drawingml/2006/wordprocessingDrawing" xmlns:w10="urn:schemas-microsoft-com:office:word" xmlns:w="http://schemas.openxmlformats.org/wordprocessingml/2006/main" xmlns:w14="http://schemas.microsoft.com/office/word/2010/wordml" xmlns:w15="http://schemas.microsoft.com/office/word/2012/wordml" xmlns:wpg="http://schemas.microsoft.com/office/word/2010/wordprocessingGroup" xmlns:wpi="http://schemas.microsoft.com/office/word/2010/wordprocessingInk" xmlns:wne="http://schemas.microsoft.com/office/word/2006/wordml" xmlns:wps="http://schemas.microsoft.com/office/word/2010/wordprocessingShape" mc:Ignorable="w14 w15 wp14">
   <w:body>
     <w:p>
       <w:pPr>
@@ -472,56 +472,41 @@
         <w:jc w:val="both"/>
       </w:pPr>
       <w:r>
-        <w:t>Se d</w:t>
-      </w:r>
-      <w:r>
-        <w:t>esarrollar</w:t>
-      </w:r>
-      <w:r>
-        <w:t>á</w:t>
-      </w:r>
-      <w:r>
-        <w:t xml:space="preserve"> un sistema para registrar entradas, salidas y alertas de </w:t>
-      </w:r>
-      <w:r>
-        <w:t>libros de la biblioteca</w:t>
-      </w:r>
-      <w:r>
-        <w:t xml:space="preserve">. Incluye generación de reportes. </w:t>
+        <w:t>Antecedentes:</w:t>
       </w:r>
     </w:p>
     <w:p>
       <w:pPr>
         <w:jc w:val="both"/>
       </w:pPr>
+      <w:r>
+        <w:t xml:space="preserve">Se trata de una biblioteca que </w:t>
+      </w:r>
+      <w:r>
+        <w:t xml:space="preserve">en sus inicios ha </w:t>
+      </w:r>
+      <w:r>
+        <w:t>funciona</w:t>
+      </w:r>
+      <w:r>
+        <w:t>do</w:t>
+      </w:r>
+      <w:r>
+        <w:t xml:space="preserve"> </w:t>
+      </w:r>
+      <w:r>
+        <w:t>de forma cerrada para un equipo que desarrolla validación de temáticas recopiladas mediante entrevistas</w:t>
+      </w:r>
+      <w:r>
+        <w:t xml:space="preserve">, su acervo ha sido producto básicamente de aportes y donaciones. Con el pasar del tiempo, los mismos entrevistados y personas ajenas al equipo investigador, han manifestado el interés de tener acceso a los documentos físicos y digitales que se encuentran en dicho acervo. </w:t>
+      </w:r>
     </w:p>
     <w:p>
       <w:pPr>
         <w:jc w:val="both"/>
       </w:pPr>
       <w:r>
-        <w:t xml:space="preserve">Se debe gestionar el proyecto </w:t>
-      </w:r>
-      <w:r>
-        <w:t xml:space="preserve">de tal mod que permita </w:t>
-      </w:r>
-      <w:r>
-        <w:t xml:space="preserve">organizar </w:t>
-      </w:r>
-      <w:r>
-        <w:t xml:space="preserve">y llevar seguimiento de </w:t>
-      </w:r>
-      <w:r>
-        <w:t xml:space="preserve">las tareas semanales, </w:t>
-      </w:r>
-      <w:r>
-        <w:rPr>
-          <w:strike/>
-        </w:rPr>
-        <w:t>identificar dependencias entre módulos</w:t>
-      </w:r>
-      <w:r>
-        <w:t xml:space="preserve"> </w:t>
+        <w:t xml:space="preserve">La parte de catalogación y manejo de existencias se ha ido desarrollando paulatinamente, pero el ingreso público requiere de adicionar la parte de registro de usuarios y manejo del préstamo, generación de alertas, así como la emisión de reportes que de esta actividad se desprenda. </w:t>
       </w:r>
     </w:p>
     <w:p>
@@ -557,7 +542,10 @@
         <w:t xml:space="preserve">La actividad de ingreso de </w:t>
       </w:r>
       <w:r>
-        <w:t xml:space="preserve">los usuarios del sistema bibliotecario y </w:t>
+        <w:t xml:space="preserve">los usuarios del sistema bibliotecario </w:t>
+      </w:r>
+      <w:r>
+        <w:t>emitiendo una tarjeta de usuario.</w:t>
       </w:r>
     </w:p>
     <w:p>
@@ -573,7 +561,10 @@
         <w:t>E</w:t>
       </w:r>
       <w:r>
-        <w:t xml:space="preserve">l formulario de asignación de préstamo (libros – usuario) </w:t>
+        <w:t>l formulario de asignación de préstamo (libros – usuario)</w:t>
+      </w:r>
+      <w:r>
+        <w:t>.</w:t>
       </w:r>
     </w:p>
     <w:p>
@@ -586,7 +577,10 @@
         <w:jc w:val="both"/>
       </w:pPr>
       <w:r>
-        <w:t xml:space="preserve">Registrar la devolución de los libros </w:t>
+        <w:t>Registrar la devolución de los libros</w:t>
+      </w:r>
+      <w:r>
+        <w:t>.</w:t>
       </w:r>
     </w:p>
     <w:p>
@@ -601,6 +595,9 @@
       <w:r>
         <w:t>Sistema de alerta de libros en préstamo</w:t>
       </w:r>
+      <w:r>
+        <w:t xml:space="preserve">, esto se refiere a el conocimiento de la devolución atrasada de los libros </w:t>
+      </w:r>
     </w:p>
     <w:p/>
     <w:p>
@@ -691,7 +688,13 @@
     </w:p>
     <w:p>
       <w:r>
-        <w:t xml:space="preserve">La institución esta interesada en prestar este servicio ejerciendo los controles requeridos a todos los </w:t>
+        <w:t xml:space="preserve">La institución </w:t>
+      </w:r>
+      <w:r>
+        <w:t>está</w:t>
+      </w:r>
+      <w:r>
+        <w:t xml:space="preserve"> interesada en prestar este servicio ejerciendo los controles requeridos a todos los </w:t>
       </w:r>
       <w:r>
         <w:t>usuario</w:t>
@@ -827,6 +830,7 @@
         <w:jc w:val="both"/>
       </w:pPr>
       <w:r>
+        <w:lastRenderedPageBreak/>
         <w:t>Esto se logra a través de la organización, conservación y puesta a disposición de una amplia variedad de materiales, así como la promoción de actividades de lectura, investigación y cultura</w:t>
       </w:r>
     </w:p>
@@ -845,7 +849,6 @@
         <w:rPr>
           <w:b/>
         </w:rPr>
-        <w:lastRenderedPageBreak/>
         <w:t>2. Levantamiento de Requisitos</w:t>
       </w:r>
     </w:p>
@@ -926,9 +929,11 @@
       <w:r>
         <w:t xml:space="preserve">debe ser </w:t>
       </w:r>
+      <w:proofErr w:type="spellStart"/>
       <w:r>
         <w:t>MySQL</w:t>
       </w:r>
+      <w:proofErr w:type="spellEnd"/>
       <w:r>
         <w:t xml:space="preserve"> 5.0 o superior</w:t>
       </w:r>
@@ -1000,6 +1005,7 @@
       <w:r>
         <w:rPr>
           <w:noProof/>
+          <w:lang w:eastAsia="es-SV"/>
         </w:rPr>
         <w:lastRenderedPageBreak/>
         <w:drawing>
@@ -1063,8 +1069,21 @@
         <w:rPr>
           <w:b/>
         </w:rPr>
-        <w:t>Modelo de base de datos (entidad-relación).</w:t>
-      </w:r>
+        <w:t xml:space="preserve">Diagrama de Clases </w:t>
+      </w:r>
+      <w:r>
+        <w:rPr>
+          <w:b/>
+        </w:rPr>
+        <w:t>(entidad-relación).</w:t>
+      </w:r>
+    </w:p>
+    <w:p>
+      <w:pPr>
+        <w:rPr>
+          <w:b/>
+        </w:rPr>
+      </w:pPr>
     </w:p>
     <w:p>
       <w:pPr>
@@ -1149,7 +1168,21 @@
         <w:rPr>
           <w:b/>
         </w:rPr>
-        <w:t>Table de Libros</w:t>
+        <w:t>Tabl</w:t>
+      </w:r>
+      <w:r>
+        <w:rPr>
+          <w:b/>
+        </w:rPr>
+        <w:t>a</w:t>
+      </w:r>
+      <w:bookmarkStart w:id="0" w:name="_GoBack"/>
+      <w:bookmarkEnd w:id="0"/>
+      <w:r>
+        <w:rPr>
+          <w:b/>
+        </w:rPr>
+        <w:t xml:space="preserve"> de Libros</w:t>
       </w:r>
     </w:p>
     <w:p>
@@ -1362,6 +1395,7 @@
       <w:r>
         <w:rPr>
           <w:noProof/>
+          <w:lang w:eastAsia="es-SV"/>
         </w:rPr>
         <w:lastRenderedPageBreak/>
         <w:drawing>
@@ -1406,7 +1440,23 @@
         <w:jc w:val="both"/>
       </w:pPr>
       <w:r>
-        <w:t xml:space="preserve">Modelo de formulario para dar ingreso a los usuarios de la biblioteca, realizado en el modelador Pencil 3.1.1. </w:t>
+        <w:t xml:space="preserve">Modelo de formulario para dar ingreso a los usuarios de la biblioteca, realizado en el modelador </w:t>
+      </w:r>
+      <w:proofErr w:type="spellStart"/>
+      <w:r>
+        <w:t>Pencil</w:t>
+      </w:r>
+      <w:proofErr w:type="spellEnd"/>
+      <w:r>
+        <w:t xml:space="preserve"> 3.1.1. </w:t>
+      </w:r>
+    </w:p>
+    <w:p>
+      <w:pPr>
+        <w:jc w:val="both"/>
+      </w:pPr>
+      <w:r>
+        <w:t>Desde el botón Impresión se enviará un reporte a la impresora para proveer al usuario de su carnet de usuario que llevara impreso el número de usuario, los datos generales y la fecha de vencimiento.</w:t>
       </w:r>
     </w:p>
     <w:p>
@@ -1424,6 +1474,9 @@
       </w:r>
     </w:p>
     <w:p>
+      <w:pPr>
+        <w:jc w:val="center"/>
+      </w:pPr>
       <w:r>
         <w:rPr>
           <w:noProof/>
@@ -1478,7 +1531,6 @@
         <w:rPr>
           <w:b/>
         </w:rPr>
-        <w:lastRenderedPageBreak/>
         <w:t>Del siguiente formulario de consulta, habrá que conectar y asignar el préstamo al Lector (usuario)</w:t>
       </w:r>
     </w:p>
@@ -1527,6 +1579,10 @@
     </w:p>
     <w:p>
       <w:r>
+        <w:rPr>
+          <w:noProof/>
+          <w:lang w:eastAsia="es-SV"/>
+        </w:rPr>
         <w:drawing>
           <wp:inline distT="0" distB="0" distL="0" distR="0" wp14:anchorId="77F1436F" wp14:editId="4AE059CC">
             <wp:extent cx="5612130" cy="3193415"/>
@@ -1565,7 +1621,11 @@
       </w:r>
     </w:p>
     <w:p>
-      <w:r>
+      <w:pPr>
+        <w:jc w:val="both"/>
+      </w:pPr>
+      <w:r>
+        <w:lastRenderedPageBreak/>
         <w:t>En este primer formulario para la realización de búsqueda y préstamo, funcionará a partir del ingreso de un n</w:t>
       </w:r>
       <w:r>
@@ -1575,34 +1635,41 @@
         <w:t xml:space="preserve">mero de carné válido para habilitar los campos de búsqueda, donde </w:t>
       </w:r>
       <w:r>
-        <w:t xml:space="preserve">los </w:t>
-      </w:r>
-      <w:r>
-        <w:lastRenderedPageBreak/>
-        <w:t xml:space="preserve">cuales </w:t>
-      </w:r>
-      <w:r>
-        <w:t>se procederá a buscar el titulo o autor de los textos requeridos</w:t>
-      </w:r>
-      <w:r>
-        <w:t xml:space="preserve">, el resultado de forma dinámica llenará la tabla inferior del formulario, mostrando el título del libro y </w:t>
-      </w:r>
-      <w:r>
-        <w:t>la disponibilidad</w:t>
-      </w:r>
-      <w:r>
-        <w:t xml:space="preserve"> o no del mismo, teniendo como referencia la fecha programada para su devolución</w:t>
+        <w:t xml:space="preserve">los cuales </w:t>
+      </w:r>
+      <w:r>
+        <w:t>se procederá a buscar el t</w:t>
+      </w:r>
+      <w:r>
+        <w:t>í</w:t>
+      </w:r>
+      <w:r>
+        <w:t>tulo o autor de los textos requeridos</w:t>
+      </w:r>
+      <w:r>
+        <w:t>, el resultado de forma dinámica llenará la tabla inferior del formulario, mostrando el título del libro y la disponibilidad o no del mismo, teniendo como referencia la fecha programada para su devolución</w:t>
       </w:r>
       <w:r>
         <w:t>.</w:t>
       </w:r>
     </w:p>
     <w:p>
+      <w:pPr>
+        <w:jc w:val="both"/>
+      </w:pPr>
       <w:r>
         <w:t xml:space="preserve">Del listado de libros que se mostraran en la tabla, </w:t>
       </w:r>
       <w:r>
-        <w:t xml:space="preserve">aquellos que muestran disponibilidad podrán seleccionarse con doble click y pasar a la pestaña de Datos de Préstamo, donde se permitirá verificar el nombre del Lector, fecha de vencimiento de su </w:t>
+        <w:t xml:space="preserve">aquellos que muestran disponibilidad podrán seleccionarse con doble </w:t>
+      </w:r>
+      <w:proofErr w:type="spellStart"/>
+      <w:r>
+        <w:t>click</w:t>
+      </w:r>
+      <w:proofErr w:type="spellEnd"/>
+      <w:r>
+        <w:t xml:space="preserve"> y pasar a la pestaña de Datos de Préstamo, donde se permitirá verificar el nombre del Lector, fecha de vencimiento de su </w:t>
       </w:r>
       <w:r>
         <w:t>carné</w:t>
@@ -1619,6 +1686,10 @@
     </w:p>
     <w:p>
       <w:r>
+        <w:rPr>
+          <w:noProof/>
+          <w:lang w:eastAsia="es-SV"/>
+        </w:rPr>
         <w:drawing>
           <wp:inline distT="0" distB="0" distL="0" distR="0" wp14:anchorId="78C9CA51" wp14:editId="345559A5">
             <wp:extent cx="5612130" cy="3164205"/>
@@ -1657,6 +1728,9 @@
       </w:r>
     </w:p>
     <w:p>
+      <w:pPr>
+        <w:jc w:val="both"/>
+      </w:pPr>
       <w:r>
         <w:t xml:space="preserve">Una vez completado el formulario, se habilitará el botón que permitirá imprimir la boleta que se cambiara por la tarjeta de préstamo del libro ya que esta queda en custodia durante el tiempo que dure fuera del acervo </w:t>
       </w:r>
@@ -1674,7 +1748,21 @@
         <w:rPr>
           <w:b/>
         </w:rPr>
-        <w:t>4. Planificación del Proyecto (usando Monday)</w:t>
+        <w:t xml:space="preserve">4. Planificación del Proyecto (usando </w:t>
+      </w:r>
+      <w:proofErr w:type="spellStart"/>
+      <w:r>
+        <w:rPr>
+          <w:b/>
+        </w:rPr>
+        <w:t>Monday</w:t>
+      </w:r>
+      <w:proofErr w:type="spellEnd"/>
+      <w:r>
+        <w:rPr>
+          <w:b/>
+        </w:rPr>
+        <w:t>)</w:t>
       </w:r>
     </w:p>
     <w:p>
@@ -1689,11 +1777,16 @@
       <w:r>
         <w:t xml:space="preserve">El </w:t>
       </w:r>
+      <w:proofErr w:type="spellStart"/>
       <w:r>
         <w:t>programa</w:t>
       </w:r>
       <w:r>
-        <w:t xml:space="preserve">de Monday.com, solo me </w:t>
+        <w:t>de</w:t>
+      </w:r>
+      <w:proofErr w:type="spellEnd"/>
+      <w:r>
+        <w:t xml:space="preserve"> Monday.com, solo me </w:t>
       </w:r>
       <w:r>
         <w:t>permitía</w:t>
@@ -1708,7 +1801,15 @@
         <w:t>mediante pago</w:t>
       </w:r>
       <w:r>
-        <w:t>, así que usaremos Planner del paquete de office</w:t>
+        <w:t xml:space="preserve">, así que usaremos </w:t>
+      </w:r>
+      <w:proofErr w:type="spellStart"/>
+      <w:r>
+        <w:t>Planner</w:t>
+      </w:r>
+      <w:proofErr w:type="spellEnd"/>
+      <w:r>
+        <w:t xml:space="preserve"> del paquete de office</w:t>
       </w:r>
     </w:p>
     <w:p/>
@@ -1776,12 +1877,14 @@
       <w:r>
         <w:t xml:space="preserve"> </w:t>
       </w:r>
+      <w:proofErr w:type="spellStart"/>
       <w:r>
         <w:rPr>
           <w:b/>
         </w:rPr>
         <w:t>Planner</w:t>
       </w:r>
+      <w:proofErr w:type="spellEnd"/>
       <w:r>
         <w:t xml:space="preserve"> </w:t>
       </w:r>
@@ -1796,32 +1899,52 @@
       <w:pPr>
         <w:ind w:left="708"/>
       </w:pPr>
-      <w:r>
-        <w:t>o Establecer fechas límite.</w:t>
+      <w:proofErr w:type="gramStart"/>
+      <w:r>
+        <w:t>o</w:t>
+      </w:r>
+      <w:proofErr w:type="gramEnd"/>
+      <w:r>
+        <w:t xml:space="preserve"> Establecer fechas límite.</w:t>
       </w:r>
     </w:p>
     <w:p>
       <w:pPr>
         <w:ind w:left="708"/>
       </w:pPr>
-      <w:r>
-        <w:t>o Monitorear el progreso.</w:t>
+      <w:proofErr w:type="gramStart"/>
+      <w:r>
+        <w:t>o</w:t>
+      </w:r>
+      <w:proofErr w:type="gramEnd"/>
+      <w:r>
+        <w:t xml:space="preserve"> Monitorear el progreso.</w:t>
       </w:r>
     </w:p>
     <w:p>
       <w:pPr>
         <w:ind w:left="708"/>
       </w:pPr>
-      <w:r>
-        <w:t>o Asignar responsables.</w:t>
+      <w:proofErr w:type="gramStart"/>
+      <w:r>
+        <w:t>o</w:t>
+      </w:r>
+      <w:proofErr w:type="gramEnd"/>
+      <w:r>
+        <w:t xml:space="preserve"> Asignar responsables.</w:t>
       </w:r>
     </w:p>
     <w:p>
       <w:pPr>
         <w:ind w:left="708"/>
       </w:pPr>
-      <w:r>
-        <w:t>o Agregar etiquetas y prioridades.</w:t>
+      <w:proofErr w:type="gramStart"/>
+      <w:r>
+        <w:t>o</w:t>
+      </w:r>
+      <w:proofErr w:type="gramEnd"/>
+      <w:r>
+        <w:t xml:space="preserve"> Agregar etiquetas y prioridades.</w:t>
       </w:r>
     </w:p>
     <w:p/>
@@ -1865,9 +1988,18 @@
           <w:ilvl w:val="0"/>
           <w:numId w:val="3"/>
         </w:numPr>
-      </w:pPr>
-      <w:r>
-        <w:t>Mantener la base de datos en MySQL 5.0 y crear las tablas qua vayan haciendo falta en el desarrollo</w:t>
+        <w:jc w:val="both"/>
+      </w:pPr>
+      <w:r>
+        <w:t xml:space="preserve">Mantener la base de datos en </w:t>
+      </w:r>
+      <w:proofErr w:type="spellStart"/>
+      <w:r>
+        <w:t>MySQL</w:t>
+      </w:r>
+      <w:proofErr w:type="spellEnd"/>
+      <w:r>
+        <w:t xml:space="preserve"> 5.0 y crear las tablas qua vayan haciendo falta en el desarrollo</w:t>
       </w:r>
     </w:p>
     <w:p>
@@ -1892,6 +2024,7 @@
           <w:ilvl w:val="0"/>
           <w:numId w:val="3"/>
         </w:numPr>
+        <w:jc w:val="both"/>
       </w:pPr>
       <w:r>
         <w:t xml:space="preserve">Crear siempre en Python los formularios que hagan falta como la </w:t>
@@ -1998,7 +2131,7 @@
     </w:p>
     <w:p/>
     <w:p>
-      <w:bookmarkStart w:id="0" w:name="_Hlk199503188"/>
+      <w:bookmarkStart w:id="1" w:name="_Hlk199503188"/>
       <w:r>
         <w:t>Manual de Usuario</w:t>
       </w:r>
@@ -2007,7 +2140,7 @@
       <w:r>
         <w:t xml:space="preserve">Los empleados, usuarios del sistema </w:t>
       </w:r>
-      <w:bookmarkEnd w:id="0"/>
+      <w:bookmarkEnd w:id="1"/>
     </w:p>
     <w:sectPr>
       <w:pgSz w:w="12240" w:h="15840"/>
@@ -2020,8 +2153,8 @@
 </file>
 
 <file path=word/numbering.xml><?xml version="1.0" encoding="utf-8"?>
-<w:numbering xmlns:wpc="http://schemas.microsoft.com/office/word/2010/wordprocessingCanvas" xmlns:cx="http://schemas.microsoft.com/office/drawing/2014/chartex" xmlns:cx1="http://schemas.microsoft.com/office/drawing/2015/9/8/chartex" xmlns:cx2="http://schemas.microsoft.com/office/drawing/2015/10/21/chartex" xmlns:cx3="http://schemas.microsoft.com/office/drawing/2016/5/9/chartex" xmlns:cx4="http://schemas.microsoft.com/office/drawing/2016/5/10/chartex" xmlns:cx5="http://schemas.microsoft.com/office/drawing/2016/5/11/chartex" xmlns:cx6="http://schemas.microsoft.com/office/drawing/2016/5/12/chartex" xmlns:cx7="http://schemas.microsoft.com/office/drawing/2016/5/13/chartex" xmlns:cx8="http://schemas.microsoft.com/office/drawing/2016/5/14/chartex" xmlns:mc="http://schemas.openxmlformats.org/markup-compatibility/2006" xmlns:aink="http://schemas.microsoft.com/office/drawing/2016/ink" xmlns:am3d="http://schemas.microsoft.com/office/drawing/2017/model3d" xmlns:o="urn:schemas-microsoft-com:office:office" xmlns:oel="http://schemas.microsoft.com/office/2019/extlst" xmlns:r="http://schemas.openxmlformats.org/officeDocument/2006/relationships" xmlns:m="http://schemas.openxmlformats.org/officeDocument/2006/math" xmlns:v="urn:schemas-microsoft-com:vml" xmlns:wp14="http://schemas.microsoft.com/office/word/2010/wordprocessingDrawing" xmlns:wp="http://schemas.openxmlformats.org/drawingml/2006/wordprocessingDrawing" xmlns:w10="urn:schemas-microsoft-com:office:word" xmlns:w="http://schemas.openxmlformats.org/wordprocessingml/2006/main" xmlns:w14="http://schemas.microsoft.com/office/word/2010/wordml" xmlns:w15="http://schemas.microsoft.com/office/word/2012/wordml" xmlns:w16cex="http://schemas.microsoft.com/office/word/2018/wordml/cex" xmlns:w16cid="http://schemas.microsoft.com/office/word/2016/wordml/cid" xmlns:w16="http://schemas.microsoft.com/office/word/2018/wordml" xmlns:w16du="http://schemas.microsoft.com/office/word/2023/wordml/word16du" xmlns:w16sdtdh="http://schemas.microsoft.com/office/word/2020/wordml/sdtdatahash" xmlns:w16sdtfl="http://schemas.microsoft.com/office/word/2024/wordml/sdtformatlock" xmlns:w16se="http://schemas.microsoft.com/office/word/2015/wordml/symex" xmlns:wpg="http://schemas.microsoft.com/office/word/2010/wordprocessingGroup" xmlns:wpi="http://schemas.microsoft.com/office/word/2010/wordprocessingInk" xmlns:wne="http://schemas.microsoft.com/office/word/2006/wordml" xmlns:wps="http://schemas.microsoft.com/office/word/2010/wordprocessingShape" mc:Ignorable="w14 w15 w16se w16cid w16 w16cex w16sdtdh w16sdtfl w16du wp14">
-  <w:abstractNum w:abstractNumId="0" w15:restartNumberingAfterBreak="0">
+<w:numbering xmlns:wpc="http://schemas.microsoft.com/office/word/2010/wordprocessingCanvas" xmlns:mc="http://schemas.openxmlformats.org/markup-compatibility/2006" xmlns:o="urn:schemas-microsoft-com:office:office" xmlns:r="http://schemas.openxmlformats.org/officeDocument/2006/relationships" xmlns:m="http://schemas.openxmlformats.org/officeDocument/2006/math" xmlns:v="urn:schemas-microsoft-com:vml" xmlns:wp14="http://schemas.microsoft.com/office/word/2010/wordprocessingDrawing" xmlns:wp="http://schemas.openxmlformats.org/drawingml/2006/wordprocessingDrawing" xmlns:w10="urn:schemas-microsoft-com:office:word" xmlns:w="http://schemas.openxmlformats.org/wordprocessingml/2006/main" xmlns:w14="http://schemas.microsoft.com/office/word/2010/wordml" xmlns:w15="http://schemas.microsoft.com/office/word/2012/wordml" xmlns:wpg="http://schemas.microsoft.com/office/word/2010/wordprocessingGroup" xmlns:wpi="http://schemas.microsoft.com/office/word/2010/wordprocessingInk" xmlns:wne="http://schemas.microsoft.com/office/word/2006/wordml" xmlns:wps="http://schemas.microsoft.com/office/word/2010/wordprocessingShape" mc:Ignorable="w14 w15 wp14">
+  <w:abstractNum w:abstractNumId="0">
     <w:nsid w:val="3C136B34"/>
     <w:multiLevelType w:val="hybridMultilevel"/>
     <w:tmpl w:val="DD721BC2"/>
@@ -2134,7 +2267,7 @@
       </w:rPr>
     </w:lvl>
   </w:abstractNum>
-  <w:abstractNum w:abstractNumId="1" w15:restartNumberingAfterBreak="0">
+  <w:abstractNum w:abstractNumId="1">
     <w:nsid w:val="41F33979"/>
     <w:multiLevelType w:val="hybridMultilevel"/>
     <w:tmpl w:val="1F3EFDCA"/>
@@ -2220,7 +2353,7 @@
       </w:pPr>
     </w:lvl>
   </w:abstractNum>
-  <w:abstractNum w:abstractNumId="2" w15:restartNumberingAfterBreak="0">
+  <w:abstractNum w:abstractNumId="2">
     <w:nsid w:val="4E7C3357"/>
     <w:multiLevelType w:val="hybridMultilevel"/>
     <w:tmpl w:val="ACE096BC"/>
@@ -2333,20 +2466,20 @@
       </w:rPr>
     </w:lvl>
   </w:abstractNum>
-  <w:num w:numId="1" w16cid:durableId="133639930">
+  <w:num w:numId="1">
     <w:abstractNumId w:val="1"/>
   </w:num>
-  <w:num w:numId="2" w16cid:durableId="623343247">
+  <w:num w:numId="2">
     <w:abstractNumId w:val="0"/>
   </w:num>
-  <w:num w:numId="3" w16cid:durableId="88427090">
+  <w:num w:numId="3">
     <w:abstractNumId w:val="2"/>
   </w:num>
 </w:numbering>
 </file>
 
 <file path=word/styles.xml><?xml version="1.0" encoding="utf-8"?>
-<w:styles xmlns:mc="http://schemas.openxmlformats.org/markup-compatibility/2006" xmlns:r="http://schemas.openxmlformats.org/officeDocument/2006/relationships" xmlns:w="http://schemas.openxmlformats.org/wordprocessingml/2006/main" xmlns:w14="http://schemas.microsoft.com/office/word/2010/wordml" xmlns:w15="http://schemas.microsoft.com/office/word/2012/wordml" xmlns:w16cex="http://schemas.microsoft.com/office/word/2018/wordml/cex" xmlns:w16cid="http://schemas.microsoft.com/office/word/2016/wordml/cid" xmlns:w16="http://schemas.microsoft.com/office/word/2018/wordml" xmlns:w16du="http://schemas.microsoft.com/office/word/2023/wordml/word16du" xmlns:w16sdtdh="http://schemas.microsoft.com/office/word/2020/wordml/sdtdatahash" xmlns:w16sdtfl="http://schemas.microsoft.com/office/word/2024/wordml/sdtformatlock" xmlns:w16se="http://schemas.microsoft.com/office/word/2015/wordml/symex" mc:Ignorable="w14 w15 w16se w16cid w16 w16cex w16sdtdh w16sdtfl w16du">
+<w:styles xmlns:mc="http://schemas.openxmlformats.org/markup-compatibility/2006" xmlns:r="http://schemas.openxmlformats.org/officeDocument/2006/relationships" xmlns:w="http://schemas.openxmlformats.org/wordprocessingml/2006/main" xmlns:w14="http://schemas.microsoft.com/office/word/2010/wordml" xmlns:w15="http://schemas.microsoft.com/office/word/2012/wordml" mc:Ignorable="w14 w15">
   <w:docDefaults>
     <w:rPrDefault>
       <w:rPr>
@@ -2364,7 +2497,7 @@
       </w:pPr>
     </w:pPrDefault>
   </w:docDefaults>
-  <w:latentStyles w:defLockedState="0" w:defUIPriority="99" w:defSemiHidden="0" w:defUnhideWhenUsed="0" w:defQFormat="0" w:count="376">
+  <w:latentStyles w:defLockedState="0" w:defUIPriority="99" w:defSemiHidden="0" w:defUnhideWhenUsed="0" w:defQFormat="0" w:count="371">
     <w:lsdException w:name="Normal" w:uiPriority="0" w:qFormat="1"/>
     <w:lsdException w:name="heading 1" w:uiPriority="9" w:qFormat="1"/>
     <w:lsdException w:name="heading 2" w:semiHidden="1" w:uiPriority="9" w:unhideWhenUsed="1" w:qFormat="1"/>
@@ -2736,11 +2869,6 @@
     <w:lsdException w:name="List Table 5 Dark Accent 6" w:uiPriority="50"/>
     <w:lsdException w:name="List Table 6 Colorful Accent 6" w:uiPriority="51"/>
     <w:lsdException w:name="List Table 7 Colorful Accent 6" w:uiPriority="52"/>
-    <w:lsdException w:name="Mention" w:semiHidden="1" w:unhideWhenUsed="1"/>
-    <w:lsdException w:name="Smart Hyperlink" w:semiHidden="1" w:unhideWhenUsed="1"/>
-    <w:lsdException w:name="Hashtag" w:semiHidden="1" w:unhideWhenUsed="1"/>
-    <w:lsdException w:name="Unresolved Mention" w:semiHidden="1" w:unhideWhenUsed="1"/>
-    <w:lsdException w:name="Smart Link" w:semiHidden="1" w:unhideWhenUsed="1"/>
   </w:latentStyles>
   <w:style w:type="paragraph" w:default="1" w:styleId="Normal">
     <w:name w:val="Normal"/>
@@ -3091,11 +3219,11 @@
       <w:color w:val="272727" w:themeColor="text1" w:themeTint="D8"/>
     </w:rPr>
   </w:style>
-  <w:style w:type="paragraph" w:styleId="Ttulo">
+  <w:style w:type="paragraph" w:styleId="Puesto">
     <w:name w:val="Title"/>
     <w:basedOn w:val="Normal"/>
     <w:next w:val="Normal"/>
-    <w:link w:val="TtuloCar"/>
+    <w:link w:val="PuestoCar"/>
     <w:uiPriority w:val="10"/>
     <w:qFormat/>
     <w:rsid w:val="006D798F"/>
@@ -3111,10 +3239,10 @@
       <w:szCs w:val="56"/>
     </w:rPr>
   </w:style>
-  <w:style w:type="character" w:customStyle="1" w:styleId="TtuloCar">
-    <w:name w:val="Título Car"/>
+  <w:style w:type="character" w:customStyle="1" w:styleId="PuestoCar">
+    <w:name w:val="Puesto Car"/>
     <w:basedOn w:val="Fuentedeprrafopredeter"/>
-    <w:link w:val="Ttulo"/>
+    <w:link w:val="Puesto"/>
     <w:uiPriority w:val="10"/>
     <w:rsid w:val="006D798F"/>
     <w:rPr>
@@ -3565,7 +3693,7 @@
 </file>
 
 <file path=customXml/itemProps1.xml><?xml version="1.0" encoding="utf-8"?>
-<ds:datastoreItem xmlns:ds="http://schemas.openxmlformats.org/officeDocument/2006/customXml" ds:itemID="{A9C6CBA6-BE0E-4877-8B02-4D8C8F6B4DB0}">
+<ds:datastoreItem xmlns:ds="http://schemas.openxmlformats.org/officeDocument/2006/customXml" ds:itemID="{810306F8-5DD2-49A3-AF27-914496AFBA60}">
   <ds:schemaRefs>
     <ds:schemaRef ds:uri="http://schemas.openxmlformats.org/officeDocument/2006/bibliography"/>
   </ds:schemaRefs>

</xml_diff>

<commit_message>
20250609 Mas Cambios este dia por la mañana
Tiene los cambios de este dia por la mañana
</commit_message>
<xml_diff>
--- a/avance_proyecto2.docx
+++ b/avance_proyecto2.docx
@@ -1,6 +1,6 @@
 
 <file path=word/document.xml><?xml version="1.0" encoding="utf-8"?>
-<w:document xmlns:wpc="http://schemas.microsoft.com/office/word/2010/wordprocessingCanvas" xmlns:mc="http://schemas.openxmlformats.org/markup-compatibility/2006" xmlns:o="urn:schemas-microsoft-com:office:office" xmlns:r="http://schemas.openxmlformats.org/officeDocument/2006/relationships" xmlns:m="http://schemas.openxmlformats.org/officeDocument/2006/math" xmlns:v="urn:schemas-microsoft-com:vml" xmlns:wp14="http://schemas.microsoft.com/office/word/2010/wordprocessingDrawing" xmlns:wp="http://schemas.openxmlformats.org/drawingml/2006/wordprocessingDrawing" xmlns:w10="urn:schemas-microsoft-com:office:word" xmlns:w="http://schemas.openxmlformats.org/wordprocessingml/2006/main" xmlns:w14="http://schemas.microsoft.com/office/word/2010/wordml" xmlns:w15="http://schemas.microsoft.com/office/word/2012/wordml" xmlns:wpg="http://schemas.microsoft.com/office/word/2010/wordprocessingGroup" xmlns:wpi="http://schemas.microsoft.com/office/word/2010/wordprocessingInk" xmlns:wne="http://schemas.microsoft.com/office/word/2006/wordml" xmlns:wps="http://schemas.microsoft.com/office/word/2010/wordprocessingShape" mc:Ignorable="w14 w15 wp14">
+<w:document xmlns:wpc="http://schemas.microsoft.com/office/word/2010/wordprocessingCanvas" xmlns:cx="http://schemas.microsoft.com/office/drawing/2014/chartex" xmlns:cx1="http://schemas.microsoft.com/office/drawing/2015/9/8/chartex" xmlns:cx2="http://schemas.microsoft.com/office/drawing/2015/10/21/chartex" xmlns:cx3="http://schemas.microsoft.com/office/drawing/2016/5/9/chartex" xmlns:cx4="http://schemas.microsoft.com/office/drawing/2016/5/10/chartex" xmlns:cx5="http://schemas.microsoft.com/office/drawing/2016/5/11/chartex" xmlns:cx6="http://schemas.microsoft.com/office/drawing/2016/5/12/chartex" xmlns:cx7="http://schemas.microsoft.com/office/drawing/2016/5/13/chartex" xmlns:cx8="http://schemas.microsoft.com/office/drawing/2016/5/14/chartex" xmlns:mc="http://schemas.openxmlformats.org/markup-compatibility/2006" xmlns:aink="http://schemas.microsoft.com/office/drawing/2016/ink" xmlns:am3d="http://schemas.microsoft.com/office/drawing/2017/model3d" xmlns:o="urn:schemas-microsoft-com:office:office" xmlns:oel="http://schemas.microsoft.com/office/2019/extlst" xmlns:r="http://schemas.openxmlformats.org/officeDocument/2006/relationships" xmlns:m="http://schemas.openxmlformats.org/officeDocument/2006/math" xmlns:v="urn:schemas-microsoft-com:vml" xmlns:wp14="http://schemas.microsoft.com/office/word/2010/wordprocessingDrawing" xmlns:wp="http://schemas.openxmlformats.org/drawingml/2006/wordprocessingDrawing" xmlns:w10="urn:schemas-microsoft-com:office:word" xmlns:w="http://schemas.openxmlformats.org/wordprocessingml/2006/main" xmlns:w14="http://schemas.microsoft.com/office/word/2010/wordml" xmlns:w15="http://schemas.microsoft.com/office/word/2012/wordml" xmlns:w16cex="http://schemas.microsoft.com/office/word/2018/wordml/cex" xmlns:w16cid="http://schemas.microsoft.com/office/word/2016/wordml/cid" xmlns:w16="http://schemas.microsoft.com/office/word/2018/wordml" xmlns:w16du="http://schemas.microsoft.com/office/word/2023/wordml/word16du" xmlns:w16sdtdh="http://schemas.microsoft.com/office/word/2020/wordml/sdtdatahash" xmlns:w16sdtfl="http://schemas.microsoft.com/office/word/2024/wordml/sdtformatlock" xmlns:w16se="http://schemas.microsoft.com/office/word/2015/wordml/symex" xmlns:wpg="http://schemas.microsoft.com/office/word/2010/wordprocessingGroup" xmlns:wpi="http://schemas.microsoft.com/office/word/2010/wordprocessingInk" xmlns:wne="http://schemas.microsoft.com/office/word/2006/wordml" xmlns:wps="http://schemas.microsoft.com/office/word/2010/wordprocessingShape" mc:Ignorable="w14 w15 w16se w16cid w16 w16cex w16sdtdh w16sdtfl w16du wp14">
   <w:body>
     <w:p>
       <w:pPr>
@@ -422,6 +422,698 @@
         <w:br w:type="page"/>
       </w:r>
     </w:p>
+    <w:sdt>
+      <w:sdtPr>
+        <w:rPr>
+          <w:lang w:val="es-ES"/>
+        </w:rPr>
+        <w:id w:val="-1732151372"/>
+        <w:docPartObj>
+          <w:docPartGallery w:val="Table of Contents"/>
+          <w:docPartUnique/>
+        </w:docPartObj>
+      </w:sdtPr>
+      <w:sdtEndPr>
+        <w:rPr>
+          <w:rFonts w:asciiTheme="minorHAnsi" w:eastAsiaTheme="minorHAnsi" w:hAnsiTheme="minorHAnsi" w:cstheme="minorBidi"/>
+          <w:b/>
+          <w:bCs/>
+          <w:color w:val="auto"/>
+          <w:kern w:val="2"/>
+          <w:sz w:val="22"/>
+          <w:szCs w:val="22"/>
+          <w:lang w:eastAsia="en-US"/>
+          <w14:ligatures w14:val="standardContextual"/>
+        </w:rPr>
+      </w:sdtEndPr>
+      <w:sdtContent>
+        <w:p>
+          <w:pPr>
+            <w:pStyle w:val="TtuloTDC"/>
+          </w:pPr>
+          <w:r>
+            <w:rPr>
+              <w:lang w:val="es-ES"/>
+            </w:rPr>
+            <w:t>Contenido</w:t>
+          </w:r>
+        </w:p>
+        <w:p>
+          <w:pPr>
+            <w:pStyle w:val="TDC1"/>
+            <w:tabs>
+              <w:tab w:val="right" w:leader="dot" w:pos="8828"/>
+            </w:tabs>
+            <w:rPr>
+              <w:noProof/>
+            </w:rPr>
+          </w:pPr>
+          <w:r>
+            <w:fldChar w:fldCharType="begin"/>
+          </w:r>
+          <w:r>
+            <w:instrText xml:space="preserve"> TOC \o "1-3" \h \z \u </w:instrText>
+          </w:r>
+          <w:r>
+            <w:fldChar w:fldCharType="separate"/>
+          </w:r>
+          <w:hyperlink w:anchor="_Toc200346186" w:history="1">
+            <w:r>
+              <w:rPr>
+                <w:rStyle w:val="Hipervnculo"/>
+                <w:noProof/>
+              </w:rPr>
+              <w:t>Antecedentes:</w:t>
+            </w:r>
+            <w:r>
+              <w:rPr>
+                <w:noProof/>
+                <w:webHidden/>
+              </w:rPr>
+              <w:tab/>
+            </w:r>
+            <w:r>
+              <w:rPr>
+                <w:noProof/>
+                <w:webHidden/>
+              </w:rPr>
+              <w:fldChar w:fldCharType="begin"/>
+            </w:r>
+            <w:r>
+              <w:rPr>
+                <w:noProof/>
+                <w:webHidden/>
+              </w:rPr>
+              <w:instrText xml:space="preserve"> PAGEREF _Toc200346186 \h </w:instrText>
+            </w:r>
+            <w:r>
+              <w:rPr>
+                <w:noProof/>
+                <w:webHidden/>
+              </w:rPr>
+            </w:r>
+            <w:r>
+              <w:rPr>
+                <w:noProof/>
+                <w:webHidden/>
+              </w:rPr>
+              <w:fldChar w:fldCharType="separate"/>
+            </w:r>
+            <w:r>
+              <w:rPr>
+                <w:noProof/>
+                <w:webHidden/>
+              </w:rPr>
+              <w:t>3</w:t>
+            </w:r>
+            <w:r>
+              <w:rPr>
+                <w:noProof/>
+                <w:webHidden/>
+              </w:rPr>
+              <w:fldChar w:fldCharType="end"/>
+            </w:r>
+          </w:hyperlink>
+        </w:p>
+        <w:p>
+          <w:pPr>
+            <w:pStyle w:val="TDC2"/>
+            <w:tabs>
+              <w:tab w:val="right" w:leader="dot" w:pos="8828"/>
+            </w:tabs>
+            <w:rPr>
+              <w:noProof/>
+            </w:rPr>
+          </w:pPr>
+          <w:hyperlink w:anchor="_Toc200346187" w:history="1">
+            <w:r>
+              <w:rPr>
+                <w:rStyle w:val="Hipervnculo"/>
+                <w:noProof/>
+              </w:rPr>
+              <w:t>1. Análisis del Problema</w:t>
+            </w:r>
+            <w:r>
+              <w:rPr>
+                <w:noProof/>
+                <w:webHidden/>
+              </w:rPr>
+              <w:tab/>
+            </w:r>
+            <w:r>
+              <w:rPr>
+                <w:noProof/>
+                <w:webHidden/>
+              </w:rPr>
+              <w:fldChar w:fldCharType="begin"/>
+            </w:r>
+            <w:r>
+              <w:rPr>
+                <w:noProof/>
+                <w:webHidden/>
+              </w:rPr>
+              <w:instrText xml:space="preserve"> PAGEREF _Toc200346187 \h </w:instrText>
+            </w:r>
+            <w:r>
+              <w:rPr>
+                <w:noProof/>
+                <w:webHidden/>
+              </w:rPr>
+            </w:r>
+            <w:r>
+              <w:rPr>
+                <w:noProof/>
+                <w:webHidden/>
+              </w:rPr>
+              <w:fldChar w:fldCharType="separate"/>
+            </w:r>
+            <w:r>
+              <w:rPr>
+                <w:noProof/>
+                <w:webHidden/>
+              </w:rPr>
+              <w:t>3</w:t>
+            </w:r>
+            <w:r>
+              <w:rPr>
+                <w:noProof/>
+                <w:webHidden/>
+              </w:rPr>
+              <w:fldChar w:fldCharType="end"/>
+            </w:r>
+          </w:hyperlink>
+        </w:p>
+        <w:p>
+          <w:pPr>
+            <w:pStyle w:val="TDC3"/>
+            <w:tabs>
+              <w:tab w:val="right" w:leader="dot" w:pos="8828"/>
+            </w:tabs>
+            <w:rPr>
+              <w:noProof/>
+            </w:rPr>
+          </w:pPr>
+          <w:hyperlink w:anchor="_Toc200346188" w:history="1">
+            <w:r>
+              <w:rPr>
+                <w:rStyle w:val="Hipervnculo"/>
+                <w:noProof/>
+              </w:rPr>
+              <w:t>OBJETIVO GENERAL</w:t>
+            </w:r>
+            <w:r>
+              <w:rPr>
+                <w:noProof/>
+                <w:webHidden/>
+              </w:rPr>
+              <w:tab/>
+            </w:r>
+            <w:r>
+              <w:rPr>
+                <w:noProof/>
+                <w:webHidden/>
+              </w:rPr>
+              <w:fldChar w:fldCharType="begin"/>
+            </w:r>
+            <w:r>
+              <w:rPr>
+                <w:noProof/>
+                <w:webHidden/>
+              </w:rPr>
+              <w:instrText xml:space="preserve"> PAGEREF _Toc200346188 \h </w:instrText>
+            </w:r>
+            <w:r>
+              <w:rPr>
+                <w:noProof/>
+                <w:webHidden/>
+              </w:rPr>
+            </w:r>
+            <w:r>
+              <w:rPr>
+                <w:noProof/>
+                <w:webHidden/>
+              </w:rPr>
+              <w:fldChar w:fldCharType="separate"/>
+            </w:r>
+            <w:r>
+              <w:rPr>
+                <w:noProof/>
+                <w:webHidden/>
+              </w:rPr>
+              <w:t>3</w:t>
+            </w:r>
+            <w:r>
+              <w:rPr>
+                <w:noProof/>
+                <w:webHidden/>
+              </w:rPr>
+              <w:fldChar w:fldCharType="end"/>
+            </w:r>
+          </w:hyperlink>
+        </w:p>
+        <w:p>
+          <w:pPr>
+            <w:pStyle w:val="TDC3"/>
+            <w:tabs>
+              <w:tab w:val="right" w:leader="dot" w:pos="8828"/>
+            </w:tabs>
+            <w:rPr>
+              <w:noProof/>
+            </w:rPr>
+          </w:pPr>
+          <w:hyperlink w:anchor="_Toc200346189" w:history="1">
+            <w:r>
+              <w:rPr>
+                <w:rStyle w:val="Hipervnculo"/>
+                <w:noProof/>
+              </w:rPr>
+              <w:t>Objetivos Específicos</w:t>
+            </w:r>
+            <w:r>
+              <w:rPr>
+                <w:noProof/>
+                <w:webHidden/>
+              </w:rPr>
+              <w:tab/>
+            </w:r>
+            <w:r>
+              <w:rPr>
+                <w:noProof/>
+                <w:webHidden/>
+              </w:rPr>
+              <w:fldChar w:fldCharType="begin"/>
+            </w:r>
+            <w:r>
+              <w:rPr>
+                <w:noProof/>
+                <w:webHidden/>
+              </w:rPr>
+              <w:instrText xml:space="preserve"> PAGEREF _Toc200346189 \h </w:instrText>
+            </w:r>
+            <w:r>
+              <w:rPr>
+                <w:noProof/>
+                <w:webHidden/>
+              </w:rPr>
+            </w:r>
+            <w:r>
+              <w:rPr>
+                <w:noProof/>
+                <w:webHidden/>
+              </w:rPr>
+              <w:fldChar w:fldCharType="separate"/>
+            </w:r>
+            <w:r>
+              <w:rPr>
+                <w:noProof/>
+                <w:webHidden/>
+              </w:rPr>
+              <w:t>3</w:t>
+            </w:r>
+            <w:r>
+              <w:rPr>
+                <w:noProof/>
+                <w:webHidden/>
+              </w:rPr>
+              <w:fldChar w:fldCharType="end"/>
+            </w:r>
+          </w:hyperlink>
+        </w:p>
+        <w:p>
+          <w:pPr>
+            <w:pStyle w:val="TDC2"/>
+            <w:tabs>
+              <w:tab w:val="right" w:leader="dot" w:pos="8828"/>
+            </w:tabs>
+            <w:rPr>
+              <w:noProof/>
+            </w:rPr>
+          </w:pPr>
+          <w:hyperlink w:anchor="_Toc200346190" w:history="1">
+            <w:r>
+              <w:rPr>
+                <w:rStyle w:val="Hipervnculo"/>
+                <w:noProof/>
+              </w:rPr>
+              <w:t>2. Levantamiento de Requisitos</w:t>
+            </w:r>
+            <w:r>
+              <w:rPr>
+                <w:noProof/>
+                <w:webHidden/>
+              </w:rPr>
+              <w:tab/>
+            </w:r>
+            <w:r>
+              <w:rPr>
+                <w:noProof/>
+                <w:webHidden/>
+              </w:rPr>
+              <w:fldChar w:fldCharType="begin"/>
+            </w:r>
+            <w:r>
+              <w:rPr>
+                <w:noProof/>
+                <w:webHidden/>
+              </w:rPr>
+              <w:instrText xml:space="preserve"> PAGEREF _Toc200346190 \h </w:instrText>
+            </w:r>
+            <w:r>
+              <w:rPr>
+                <w:noProof/>
+                <w:webHidden/>
+              </w:rPr>
+            </w:r>
+            <w:r>
+              <w:rPr>
+                <w:noProof/>
+                <w:webHidden/>
+              </w:rPr>
+              <w:fldChar w:fldCharType="separate"/>
+            </w:r>
+            <w:r>
+              <w:rPr>
+                <w:noProof/>
+                <w:webHidden/>
+              </w:rPr>
+              <w:t>4</w:t>
+            </w:r>
+            <w:r>
+              <w:rPr>
+                <w:noProof/>
+                <w:webHidden/>
+              </w:rPr>
+              <w:fldChar w:fldCharType="end"/>
+            </w:r>
+          </w:hyperlink>
+        </w:p>
+        <w:p>
+          <w:pPr>
+            <w:pStyle w:val="TDC2"/>
+            <w:tabs>
+              <w:tab w:val="right" w:leader="dot" w:pos="8828"/>
+            </w:tabs>
+            <w:rPr>
+              <w:noProof/>
+            </w:rPr>
+          </w:pPr>
+          <w:hyperlink w:anchor="_Toc200346191" w:history="1">
+            <w:r>
+              <w:rPr>
+                <w:rStyle w:val="Hipervnculo"/>
+                <w:noProof/>
+              </w:rPr>
+              <w:t>3. Análisis y Modelado del Sistema</w:t>
+            </w:r>
+            <w:r>
+              <w:rPr>
+                <w:noProof/>
+                <w:webHidden/>
+              </w:rPr>
+              <w:tab/>
+            </w:r>
+            <w:r>
+              <w:rPr>
+                <w:noProof/>
+                <w:webHidden/>
+              </w:rPr>
+              <w:fldChar w:fldCharType="begin"/>
+            </w:r>
+            <w:r>
+              <w:rPr>
+                <w:noProof/>
+                <w:webHidden/>
+              </w:rPr>
+              <w:instrText xml:space="preserve"> PAGEREF _Toc200346191 \h </w:instrText>
+            </w:r>
+            <w:r>
+              <w:rPr>
+                <w:noProof/>
+                <w:webHidden/>
+              </w:rPr>
+            </w:r>
+            <w:r>
+              <w:rPr>
+                <w:noProof/>
+                <w:webHidden/>
+              </w:rPr>
+              <w:fldChar w:fldCharType="separate"/>
+            </w:r>
+            <w:r>
+              <w:rPr>
+                <w:noProof/>
+                <w:webHidden/>
+              </w:rPr>
+              <w:t>4</w:t>
+            </w:r>
+            <w:r>
+              <w:rPr>
+                <w:noProof/>
+                <w:webHidden/>
+              </w:rPr>
+              <w:fldChar w:fldCharType="end"/>
+            </w:r>
+          </w:hyperlink>
+        </w:p>
+        <w:p>
+          <w:pPr>
+            <w:pStyle w:val="TDC2"/>
+            <w:tabs>
+              <w:tab w:val="right" w:leader="dot" w:pos="8828"/>
+            </w:tabs>
+            <w:rPr>
+              <w:noProof/>
+            </w:rPr>
+          </w:pPr>
+          <w:hyperlink w:anchor="_Toc200346192" w:history="1">
+            <w:r>
+              <w:rPr>
+                <w:rStyle w:val="Hipervnculo"/>
+                <w:noProof/>
+              </w:rPr>
+              <w:t>Diagrama de Clases (entidad-relación).</w:t>
+            </w:r>
+            <w:r>
+              <w:rPr>
+                <w:noProof/>
+                <w:webHidden/>
+              </w:rPr>
+              <w:tab/>
+            </w:r>
+            <w:r>
+              <w:rPr>
+                <w:noProof/>
+                <w:webHidden/>
+              </w:rPr>
+              <w:fldChar w:fldCharType="begin"/>
+            </w:r>
+            <w:r>
+              <w:rPr>
+                <w:noProof/>
+                <w:webHidden/>
+              </w:rPr>
+              <w:instrText xml:space="preserve"> PAGEREF _Toc200346192 \h </w:instrText>
+            </w:r>
+            <w:r>
+              <w:rPr>
+                <w:noProof/>
+                <w:webHidden/>
+              </w:rPr>
+            </w:r>
+            <w:r>
+              <w:rPr>
+                <w:noProof/>
+                <w:webHidden/>
+              </w:rPr>
+              <w:fldChar w:fldCharType="separate"/>
+            </w:r>
+            <w:r>
+              <w:rPr>
+                <w:noProof/>
+                <w:webHidden/>
+              </w:rPr>
+              <w:t>5</w:t>
+            </w:r>
+            <w:r>
+              <w:rPr>
+                <w:noProof/>
+                <w:webHidden/>
+              </w:rPr>
+              <w:fldChar w:fldCharType="end"/>
+            </w:r>
+          </w:hyperlink>
+        </w:p>
+        <w:p>
+          <w:pPr>
+            <w:pStyle w:val="TDC2"/>
+            <w:tabs>
+              <w:tab w:val="right" w:leader="dot" w:pos="8828"/>
+            </w:tabs>
+            <w:rPr>
+              <w:noProof/>
+            </w:rPr>
+          </w:pPr>
+          <w:hyperlink w:anchor="_Toc200346193" w:history="1">
+            <w:r>
+              <w:rPr>
+                <w:rStyle w:val="Hipervnculo"/>
+                <w:noProof/>
+              </w:rPr>
+              <w:t>Identificación de módulos del sistema y sus relaciones.</w:t>
+            </w:r>
+            <w:r>
+              <w:rPr>
+                <w:noProof/>
+                <w:webHidden/>
+              </w:rPr>
+              <w:tab/>
+            </w:r>
+            <w:r>
+              <w:rPr>
+                <w:noProof/>
+                <w:webHidden/>
+              </w:rPr>
+              <w:fldChar w:fldCharType="begin"/>
+            </w:r>
+            <w:r>
+              <w:rPr>
+                <w:noProof/>
+                <w:webHidden/>
+              </w:rPr>
+              <w:instrText xml:space="preserve"> PAGEREF _Toc200346193 \h </w:instrText>
+            </w:r>
+            <w:r>
+              <w:rPr>
+                <w:noProof/>
+                <w:webHidden/>
+              </w:rPr>
+            </w:r>
+            <w:r>
+              <w:rPr>
+                <w:noProof/>
+                <w:webHidden/>
+              </w:rPr>
+              <w:fldChar w:fldCharType="separate"/>
+            </w:r>
+            <w:r>
+              <w:rPr>
+                <w:noProof/>
+                <w:webHidden/>
+              </w:rPr>
+              <w:t>7</w:t>
+            </w:r>
+            <w:r>
+              <w:rPr>
+                <w:noProof/>
+                <w:webHidden/>
+              </w:rPr>
+              <w:fldChar w:fldCharType="end"/>
+            </w:r>
+          </w:hyperlink>
+        </w:p>
+        <w:p>
+          <w:pPr>
+            <w:pStyle w:val="TDC2"/>
+            <w:tabs>
+              <w:tab w:val="right" w:leader="dot" w:pos="8828"/>
+            </w:tabs>
+            <w:rPr>
+              <w:noProof/>
+            </w:rPr>
+          </w:pPr>
+          <w:hyperlink w:anchor="_Toc200346194" w:history="1">
+            <w:r>
+              <w:rPr>
+                <w:rStyle w:val="Hipervnculo"/>
+                <w:noProof/>
+              </w:rPr>
+              <w:t>4. Planificación del Proyecto (usando Monday)</w:t>
+            </w:r>
+            <w:r>
+              <w:rPr>
+                <w:noProof/>
+                <w:webHidden/>
+              </w:rPr>
+              <w:tab/>
+            </w:r>
+            <w:r>
+              <w:rPr>
+                <w:noProof/>
+                <w:webHidden/>
+              </w:rPr>
+              <w:fldChar w:fldCharType="begin"/>
+            </w:r>
+            <w:r>
+              <w:rPr>
+                <w:noProof/>
+                <w:webHidden/>
+              </w:rPr>
+              <w:instrText xml:space="preserve"> PAGEREF _Toc200346194 \h </w:instrText>
+            </w:r>
+            <w:r>
+              <w:rPr>
+                <w:noProof/>
+                <w:webHidden/>
+              </w:rPr>
+            </w:r>
+            <w:r>
+              <w:rPr>
+                <w:noProof/>
+                <w:webHidden/>
+              </w:rPr>
+              <w:fldChar w:fldCharType="separate"/>
+            </w:r>
+            <w:r>
+              <w:rPr>
+                <w:noProof/>
+                <w:webHidden/>
+              </w:rPr>
+              <w:t>11</w:t>
+            </w:r>
+            <w:r>
+              <w:rPr>
+                <w:noProof/>
+                <w:webHidden/>
+              </w:rPr>
+              <w:fldChar w:fldCharType="end"/>
+            </w:r>
+          </w:hyperlink>
+        </w:p>
+        <w:p>
+          <w:r>
+            <w:rPr>
+              <w:b/>
+              <w:bCs/>
+              <w:lang w:val="es-ES"/>
+            </w:rPr>
+            <w:fldChar w:fldCharType="end"/>
+          </w:r>
+        </w:p>
+      </w:sdtContent>
+    </w:sdt>
+    <w:p>
+      <w:pPr>
+        <w:rPr>
+          <w:b/>
+          <w:sz w:val="24"/>
+        </w:rPr>
+      </w:pPr>
+    </w:p>
+    <w:p>
+      <w:pPr>
+        <w:rPr>
+          <w:b/>
+          <w:bCs/>
+        </w:rPr>
+      </w:pPr>
+      <w:r>
+        <w:rPr>
+          <w:b/>
+          <w:bCs/>
+        </w:rPr>
+        <w:br w:type="page"/>
+      </w:r>
+    </w:p>
     <w:p>
       <w:pPr>
         <w:jc w:val="center"/>
@@ -469,11 +1161,13 @@
     </w:p>
     <w:p>
       <w:pPr>
-        <w:jc w:val="both"/>
-      </w:pPr>
+        <w:pStyle w:val="Ttulo1"/>
+      </w:pPr>
+      <w:bookmarkStart w:id="0" w:name="_Toc200346186"/>
       <w:r>
         <w:t>Antecedentes:</w:t>
       </w:r>
+      <w:bookmarkEnd w:id="0"/>
     </w:p>
     <w:p>
       <w:pPr>
@@ -602,6 +1296,16 @@
     <w:p/>
     <w:p>
       <w:pPr>
+        <w:pStyle w:val="Ttulo2"/>
+      </w:pPr>
+      <w:bookmarkStart w:id="1" w:name="_Toc200346187"/>
+      <w:r>
+        <w:t>1. Análisis del Problema</w:t>
+      </w:r>
+      <w:bookmarkEnd w:id="1"/>
+    </w:p>
+    <w:p>
+      <w:pPr>
         <w:rPr>
           <w:b/>
           <w:bCs/>
@@ -612,7 +1316,48 @@
           <w:b/>
           <w:bCs/>
         </w:rPr>
-        <w:t>1. Análisis del Problema</w:t>
+        <w:t>Comprender la situación actual: ¿qué se quiere mejorar o automatizar?</w:t>
+      </w:r>
+    </w:p>
+    <w:p>
+      <w:pPr>
+        <w:jc w:val="both"/>
+      </w:pPr>
+      <w:r>
+        <w:t xml:space="preserve">Actualmente </w:t>
+      </w:r>
+      <w:r>
+        <w:t xml:space="preserve">en </w:t>
+      </w:r>
+      <w:r>
+        <w:t xml:space="preserve">el sistema </w:t>
+      </w:r>
+      <w:r>
+        <w:t xml:space="preserve">a desarrollar, se </w:t>
+      </w:r>
+      <w:r>
+        <w:t>empezar</w:t>
+      </w:r>
+      <w:r>
+        <w:t>á</w:t>
+      </w:r>
+      <w:r>
+        <w:t xml:space="preserve"> a registrar a los usuarios del servicio bibliotecario</w:t>
+      </w:r>
+      <w:r>
+        <w:t>, debido a ello se</w:t>
+      </w:r>
+      <w:r>
+        <w:t xml:space="preserve"> requiere de un sistema de registro, mantenimiento y control de las personas usuarias</w:t>
+      </w:r>
+      <w:r>
+        <w:t xml:space="preserve">; vinculado al uso de materiales bibliotecarios teniendo control de esta forma de que persona tiene en su poder los libros en préstamo con </w:t>
+      </w:r>
+      <w:r>
+        <w:t>su</w:t>
+      </w:r>
+      <w:r>
+        <w:t xml:space="preserve"> consiguiente control de fechas. </w:t>
       </w:r>
     </w:p>
     <w:p>
@@ -627,117 +1372,56 @@
           <w:b/>
           <w:bCs/>
         </w:rPr>
-        <w:t>Comprender la situación actual: ¿qué se quiere mejorar o automatizar?</w:t>
-      </w:r>
+        <w:t>Identificar las necesidades reales del usuario o institución.</w:t>
+      </w:r>
+    </w:p>
+    <w:p>
+      <w:r>
+        <w:t xml:space="preserve">La institución </w:t>
+      </w:r>
+      <w:r>
+        <w:t>está</w:t>
+      </w:r>
+      <w:r>
+        <w:t xml:space="preserve"> interesada en prestar este servicio ejerciendo los controles requeridos a todos los </w:t>
+      </w:r>
+      <w:r>
+        <w:t>usuario</w:t>
+      </w:r>
+      <w:r>
+        <w:t>s</w:t>
+      </w:r>
+      <w:r>
+        <w:t xml:space="preserve"> registrado</w:t>
+      </w:r>
+      <w:r>
+        <w:t>s, quienes</w:t>
+      </w:r>
+      <w:r>
+        <w:t xml:space="preserve"> podrá</w:t>
+      </w:r>
+      <w:r>
+        <w:t>n</w:t>
+      </w:r>
+      <w:r>
+        <w:t xml:space="preserve"> hacer uso de los servicios.</w:t>
+      </w:r>
+    </w:p>
+    <w:p>
+      <w:pPr>
+        <w:pStyle w:val="Ttulo3"/>
+      </w:pPr>
+      <w:bookmarkStart w:id="2" w:name="_Toc200346188"/>
+      <w:r>
+        <w:t>OBJETIVO GENERAL</w:t>
+      </w:r>
+      <w:bookmarkEnd w:id="2"/>
     </w:p>
     <w:p>
       <w:pPr>
         <w:jc w:val="both"/>
       </w:pPr>
       <w:r>
-        <w:t xml:space="preserve">Actualmente </w:t>
-      </w:r>
-      <w:r>
-        <w:t xml:space="preserve">en </w:t>
-      </w:r>
-      <w:r>
-        <w:t xml:space="preserve">el sistema </w:t>
-      </w:r>
-      <w:r>
-        <w:t xml:space="preserve">a desarrollar, se </w:t>
-      </w:r>
-      <w:r>
-        <w:t>empezar</w:t>
-      </w:r>
-      <w:r>
-        <w:t>á</w:t>
-      </w:r>
-      <w:r>
-        <w:t xml:space="preserve"> a registrar a los usuarios del servicio bibliotecario</w:t>
-      </w:r>
-      <w:r>
-        <w:t>, debido a ello se</w:t>
-      </w:r>
-      <w:r>
-        <w:t xml:space="preserve"> requiere de un sistema de registro, mantenimiento y control de las personas usuarias</w:t>
-      </w:r>
-      <w:r>
-        <w:t xml:space="preserve">; vinculado al uso de materiales bibliotecarios teniendo control de esta forma de que persona tiene en su poder los libros en préstamo con </w:t>
-      </w:r>
-      <w:r>
-        <w:t>su</w:t>
-      </w:r>
-      <w:r>
-        <w:t xml:space="preserve"> consiguiente control de fechas. </w:t>
-      </w:r>
-    </w:p>
-    <w:p>
-      <w:pPr>
-        <w:rPr>
-          <w:b/>
-          <w:bCs/>
-        </w:rPr>
-      </w:pPr>
-      <w:r>
-        <w:rPr>
-          <w:b/>
-          <w:bCs/>
-        </w:rPr>
-        <w:t>Identificar las necesidades reales del usuario o institución.</w:t>
-      </w:r>
-    </w:p>
-    <w:p>
-      <w:r>
-        <w:t xml:space="preserve">La institución </w:t>
-      </w:r>
-      <w:r>
-        <w:t>está</w:t>
-      </w:r>
-      <w:r>
-        <w:t xml:space="preserve"> interesada en prestar este servicio ejerciendo los controles requeridos a todos los </w:t>
-      </w:r>
-      <w:r>
-        <w:t>usuario</w:t>
-      </w:r>
-      <w:r>
-        <w:t>s</w:t>
-      </w:r>
-      <w:r>
-        <w:t xml:space="preserve"> registrado</w:t>
-      </w:r>
-      <w:r>
-        <w:t>s, quienes</w:t>
-      </w:r>
-      <w:r>
-        <w:t xml:space="preserve"> podrá</w:t>
-      </w:r>
-      <w:r>
-        <w:t>n</w:t>
-      </w:r>
-      <w:r>
-        <w:t xml:space="preserve"> hacer uso de los servicios.</w:t>
-      </w:r>
-    </w:p>
-    <w:p>
-      <w:pPr>
-        <w:rPr>
-          <w:b/>
-          <w:bCs/>
-        </w:rPr>
-      </w:pPr>
-      <w:r>
-        <w:rPr>
-          <w:b/>
-          <w:bCs/>
-        </w:rPr>
-        <w:t>OBJETIVO GENERAL</w:t>
-      </w:r>
-    </w:p>
-    <w:p>
-      <w:pPr>
-        <w:jc w:val="both"/>
-      </w:pPr>
-      <w:r>
         <w:t xml:space="preserve">Poner a disposición de sus usuarios una gama considerable de materiales, realizando promoción de la lectura, la investigación y la cultura; </w:t>
       </w:r>
       <w:r>
@@ -746,39 +1430,22 @@
     </w:p>
     <w:p>
       <w:pPr>
-        <w:rPr>
-          <w:b/>
-          <w:bCs/>
-        </w:rPr>
-      </w:pPr>
-      <w:r>
-        <w:rPr>
-          <w:b/>
-          <w:bCs/>
-        </w:rPr>
+        <w:pStyle w:val="Ttulo3"/>
+      </w:pPr>
+      <w:bookmarkStart w:id="3" w:name="_Toc200346189"/>
+      <w:r>
         <w:t xml:space="preserve">Objetivos </w:t>
       </w:r>
       <w:r>
-        <w:rPr>
-          <w:b/>
-          <w:bCs/>
-        </w:rPr>
         <w:t>Espec</w:t>
       </w:r>
       <w:r>
-        <w:rPr>
-          <w:b/>
-          <w:bCs/>
-        </w:rPr>
         <w:t>í</w:t>
       </w:r>
       <w:r>
-        <w:rPr>
-          <w:b/>
-          <w:bCs/>
-        </w:rPr>
         <w:t>ficos</w:t>
       </w:r>
+      <w:bookmarkEnd w:id="3"/>
     </w:p>
     <w:p>
       <w:pPr>
@@ -801,6 +1468,7 @@
         </w:numPr>
       </w:pPr>
       <w:r>
+        <w:lastRenderedPageBreak/>
         <w:t>F</w:t>
       </w:r>
       <w:r>
@@ -830,7 +1498,6 @@
         <w:jc w:val="both"/>
       </w:pPr>
       <w:r>
-        <w:lastRenderedPageBreak/>
         <w:t>Esto se logra a través de la organización, conservación y puesta a disposición de una amplia variedad de materiales, así como la promoción de actividades de lectura, investigación y cultura</w:t>
       </w:r>
     </w:p>
@@ -841,16 +1508,13 @@
     </w:p>
     <w:p>
       <w:pPr>
-        <w:rPr>
-          <w:b/>
-        </w:rPr>
-      </w:pPr>
-      <w:r>
-        <w:rPr>
-          <w:b/>
-        </w:rPr>
+        <w:pStyle w:val="Ttulo2"/>
+      </w:pPr>
+      <w:bookmarkStart w:id="4" w:name="_Toc200346190"/>
+      <w:r>
         <w:t>2. Levantamiento de Requisitos</w:t>
       </w:r>
+      <w:bookmarkEnd w:id="4"/>
     </w:p>
     <w:p/>
     <w:p>
@@ -929,11 +1593,9 @@
       <w:r>
         <w:t xml:space="preserve">debe ser </w:t>
       </w:r>
-      <w:proofErr w:type="spellStart"/>
       <w:r>
         <w:t>MySQL</w:t>
       </w:r>
-      <w:proofErr w:type="spellEnd"/>
       <w:r>
         <w:t xml:space="preserve"> 5.0 o superior</w:t>
       </w:r>
@@ -972,16 +1634,13 @@
     <w:p/>
     <w:p>
       <w:pPr>
-        <w:rPr>
-          <w:b/>
-        </w:rPr>
-      </w:pPr>
-      <w:r>
-        <w:rPr>
-          <w:b/>
-        </w:rPr>
+        <w:pStyle w:val="Ttulo2"/>
+      </w:pPr>
+      <w:bookmarkStart w:id="5" w:name="_Toc200346191"/>
+      <w:r>
         <w:t>3. Análisis y Modelado del Sistema</w:t>
       </w:r>
+      <w:bookmarkEnd w:id="5"/>
     </w:p>
     <w:p/>
     <w:p/>
@@ -1061,22 +1720,16 @@
     <w:p/>
     <w:p>
       <w:pPr>
-        <w:rPr>
-          <w:b/>
-        </w:rPr>
-      </w:pPr>
-      <w:r>
-        <w:rPr>
-          <w:b/>
-        </w:rPr>
+        <w:pStyle w:val="Ttulo2"/>
+      </w:pPr>
+      <w:bookmarkStart w:id="6" w:name="_Toc200346192"/>
+      <w:r>
         <w:t xml:space="preserve">Diagrama de Clases </w:t>
       </w:r>
       <w:r>
-        <w:rPr>
-          <w:b/>
-        </w:rPr>
         <w:t>(entidad-relación).</w:t>
       </w:r>
+      <w:bookmarkEnd w:id="6"/>
     </w:p>
     <w:p>
       <w:pPr>
@@ -1176,8 +1829,6 @@
         </w:rPr>
         <w:t>a</w:t>
       </w:r>
-      <w:bookmarkStart w:id="0" w:name="_GoBack"/>
-      <w:bookmarkEnd w:id="0"/>
       <w:r>
         <w:rPr>
           <w:b/>
@@ -1321,16 +1972,13 @@
     <w:p/>
     <w:p>
       <w:pPr>
-        <w:rPr>
-          <w:b/>
-        </w:rPr>
-      </w:pPr>
-      <w:r>
-        <w:rPr>
-          <w:b/>
-        </w:rPr>
+        <w:pStyle w:val="Ttulo2"/>
+      </w:pPr>
+      <w:bookmarkStart w:id="7" w:name="_Toc200346193"/>
+      <w:r>
         <w:t>Identificación de módulos del sistema y sus relaciones.</w:t>
       </w:r>
+      <w:bookmarkEnd w:id="7"/>
     </w:p>
     <w:p>
       <w:r>
@@ -1470,6 +2118,7 @@
         <w:rPr>
           <w:b/>
         </w:rPr>
+        <w:lastRenderedPageBreak/>
         <w:t>Los libros actualmente se ingresan con este formulario:</w:t>
       </w:r>
     </w:p>
@@ -1531,6 +2180,7 @@
         <w:rPr>
           <w:b/>
         </w:rPr>
+        <w:lastRenderedPageBreak/>
         <w:t>Del siguiente formulario de consulta, habrá que conectar y asignar el préstamo al Lector (usuario)</w:t>
       </w:r>
     </w:p>
@@ -1625,19 +2275,19 @@
         <w:jc w:val="both"/>
       </w:pPr>
       <w:r>
+        <w:t>En este primer formulario para la realización de búsqueda y préstamo, funcionará a partir del ingreso de un n</w:t>
+      </w:r>
+      <w:r>
+        <w:t>ú</w:t>
+      </w:r>
+      <w:r>
+        <w:t xml:space="preserve">mero de carné válido para habilitar los campos de búsqueda, donde </w:t>
+      </w:r>
+      <w:r>
+        <w:t xml:space="preserve">los cuales </w:t>
+      </w:r>
+      <w:r>
         <w:lastRenderedPageBreak/>
-        <w:t>En este primer formulario para la realización de búsqueda y préstamo, funcionará a partir del ingreso de un n</w:t>
-      </w:r>
-      <w:r>
-        <w:t>ú</w:t>
-      </w:r>
-      <w:r>
-        <w:t xml:space="preserve">mero de carné válido para habilitar los campos de búsqueda, donde </w:t>
-      </w:r>
-      <w:r>
-        <w:t xml:space="preserve">los cuales </w:t>
-      </w:r>
-      <w:r>
         <w:t>se procederá a buscar el t</w:t>
       </w:r>
       <w:r>
@@ -1740,30 +2390,21 @@
     <w:p/>
     <w:p>
       <w:pPr>
-        <w:rPr>
-          <w:b/>
-        </w:rPr>
-      </w:pPr>
-      <w:r>
-        <w:rPr>
-          <w:b/>
-        </w:rPr>
+        <w:pStyle w:val="Ttulo2"/>
+      </w:pPr>
+      <w:bookmarkStart w:id="8" w:name="_Toc200346194"/>
+      <w:r>
         <w:t xml:space="preserve">4. Planificación del Proyecto (usando </w:t>
       </w:r>
       <w:proofErr w:type="spellStart"/>
       <w:r>
-        <w:rPr>
-          <w:b/>
-        </w:rPr>
         <w:t>Monday</w:t>
       </w:r>
       <w:proofErr w:type="spellEnd"/>
       <w:r>
-        <w:rPr>
-          <w:b/>
-        </w:rPr>
         <w:t>)</w:t>
       </w:r>
+      <w:bookmarkEnd w:id="8"/>
     </w:p>
     <w:p>
       <w:r>
@@ -1777,54 +2418,138 @@
       <w:r>
         <w:t xml:space="preserve">El </w:t>
       </w:r>
+      <w:r>
+        <w:t>programa</w:t>
+      </w:r>
+      <w:r>
+        <w:t xml:space="preserve">de Monday.com, solo me </w:t>
+      </w:r>
+      <w:r>
+        <w:t>permitía</w:t>
+      </w:r>
+      <w:r>
+        <w:t xml:space="preserve"> acceder </w:t>
+      </w:r>
+      <w:r>
+        <w:t xml:space="preserve">al calendario </w:t>
+      </w:r>
+      <w:r>
+        <w:t>mediante pago</w:t>
+      </w:r>
+      <w:r>
+        <w:t xml:space="preserve">, así que usaremos </w:t>
+      </w:r>
       <w:proofErr w:type="spellStart"/>
       <w:r>
-        <w:t>programa</w:t>
-      </w:r>
-      <w:r>
-        <w:t>de</w:t>
+        <w:t>Planner</w:t>
       </w:r>
       <w:proofErr w:type="spellEnd"/>
       <w:r>
-        <w:t xml:space="preserve"> Monday.com, solo me </w:t>
-      </w:r>
-      <w:r>
-        <w:t>permitía</w:t>
-      </w:r>
-      <w:r>
-        <w:t xml:space="preserve"> acceder </w:t>
-      </w:r>
-      <w:r>
-        <w:t xml:space="preserve">al calendario </w:t>
-      </w:r>
-      <w:r>
-        <w:t>mediante pago</w:t>
-      </w:r>
-      <w:r>
-        <w:t xml:space="preserve">, así que usaremos </w:t>
-      </w:r>
-      <w:proofErr w:type="spellStart"/>
-      <w:r>
-        <w:t>Planner</w:t>
-      </w:r>
-      <w:proofErr w:type="spellEnd"/>
-      <w:r>
         <w:t xml:space="preserve"> del paquete de office</w:t>
       </w:r>
     </w:p>
+    <w:p>
+      <w:r>
+        <w:t>Se uso Asana para el desarrollo del cronograma y la planificación</w:t>
+      </w:r>
+    </w:p>
     <w:p/>
-    <w:p>
-      <w:r>
-        <w:rPr>
-          <w:noProof/>
-          <w:lang w:eastAsia="es-SV"/>
-        </w:rPr>
-        <w:lastRenderedPageBreak/>
+    <w:p/>
+    <w:p/>
+    <w:p/>
+    <w:p>
+      <w:pPr>
+        <w:rPr>
+          <w:b/>
+        </w:rPr>
+      </w:pPr>
+      <w:r>
+        <w:rPr>
+          <w:b/>
+        </w:rPr>
+        <w:t>Asignar tareas a los miembros del equipo.</w:t>
+      </w:r>
+    </w:p>
+    <w:p>
+      <w:r>
+        <w:t xml:space="preserve">Se </w:t>
+      </w:r>
+      <w:proofErr w:type="gramStart"/>
+      <w:r>
+        <w:t xml:space="preserve">usa </w:t>
+      </w:r>
+      <w:r>
+        <w:t xml:space="preserve"> </w:t>
+      </w:r>
+      <w:r>
+        <w:rPr>
+          <w:b/>
+          <w:bCs/>
+        </w:rPr>
+        <w:t>Asana</w:t>
+      </w:r>
+      <w:proofErr w:type="gramEnd"/>
+      <w:r>
+        <w:t xml:space="preserve"> </w:t>
+      </w:r>
+      <w:r>
+        <w:t>para:</w:t>
+      </w:r>
+    </w:p>
+    <w:p>
+      <w:pPr>
+        <w:ind w:left="708"/>
+      </w:pPr>
+      <w:r>
+        <w:t>o Establecer fechas límite.</w:t>
+      </w:r>
+    </w:p>
+    <w:p>
+      <w:pPr>
+        <w:ind w:left="708"/>
+      </w:pPr>
+      <w:r>
+        <w:t>o Monitorear el progreso.</w:t>
+      </w:r>
+    </w:p>
+    <w:p>
+      <w:pPr>
+        <w:ind w:left="708"/>
+      </w:pPr>
+      <w:r>
+        <w:t>o Asignar responsables.</w:t>
+      </w:r>
+    </w:p>
+    <w:p>
+      <w:pPr>
+        <w:ind w:left="708"/>
+      </w:pPr>
+      <w:r>
+        <w:t>o Agregar etiquetas y prioridades.</w:t>
+      </w:r>
+    </w:p>
+    <w:p/>
+    <w:p>
+      <w:r>
+        <w:t xml:space="preserve">Y se crean </w:t>
+      </w:r>
+      <w:r>
+        <w:t>vistas de calendario</w:t>
+      </w:r>
+      <w:r>
+        <w:t xml:space="preserve"> y </w:t>
+      </w:r>
+      <w:r>
+        <w:t>Gantt.</w:t>
+      </w:r>
+    </w:p>
+    <w:p>
+      <w:r>
         <w:drawing>
-          <wp:inline distT="0" distB="0" distL="0" distR="0" wp14:anchorId="0EF79838" wp14:editId="5E5EDB77">
-            <wp:extent cx="5612130" cy="2755900"/>
-            <wp:effectExtent l="0" t="0" r="7620" b="6350"/>
-            <wp:docPr id="1173290491" name="Imagen 1"/>
+          <wp:inline distT="0" distB="0" distL="0" distR="0" wp14:anchorId="14C7BBC6" wp14:editId="28C25F8C">
+            <wp:extent cx="5612130" cy="2063115"/>
+            <wp:effectExtent l="0" t="0" r="7620" b="0"/>
+            <wp:docPr id="563278319" name="Imagen 1" descr="Captura de pantalla de un celular&#10;&#10;El contenido generado por IA puede ser incorrecto."/>
             <wp:cNvGraphicFramePr>
               <a:graphicFrameLocks xmlns:a="http://schemas.openxmlformats.org/drawingml/2006/main" noChangeAspect="1"/>
             </wp:cNvGraphicFramePr>
@@ -1832,7 +2557,7 @@
               <a:graphicData uri="http://schemas.openxmlformats.org/drawingml/2006/picture">
                 <pic:pic xmlns:pic="http://schemas.openxmlformats.org/drawingml/2006/picture">
                   <pic:nvPicPr>
-                    <pic:cNvPr id="1173290491" name=""/>
+                    <pic:cNvPr id="563278319" name="Imagen 1" descr="Captura de pantalla de un celular&#10;&#10;El contenido generado por IA puede ser incorrecto."/>
                     <pic:cNvPicPr/>
                   </pic:nvPicPr>
                   <pic:blipFill>
@@ -1844,7 +2569,7 @@
                   <pic:spPr>
                     <a:xfrm>
                       <a:off x="0" y="0"/>
-                      <a:ext cx="5612130" cy="2755900"/>
+                      <a:ext cx="5612130" cy="2063115"/>
                     </a:xfrm>
                     <a:prstGeom prst="rect">
                       <a:avLst/>
@@ -1858,127 +2583,70 @@
       </w:r>
     </w:p>
     <w:p>
-      <w:pPr>
-        <w:rPr>
-          <w:b/>
-        </w:rPr>
-      </w:pPr>
-      <w:r>
-        <w:rPr>
-          <w:b/>
-        </w:rPr>
-        <w:t>Asignar tareas a los miembros del equipo.</w:t>
-      </w:r>
-    </w:p>
-    <w:p>
-      <w:r>
-        <w:t xml:space="preserve">Se usa </w:t>
-      </w:r>
-      <w:r>
-        <w:t xml:space="preserve"> </w:t>
-      </w:r>
-      <w:proofErr w:type="spellStart"/>
-      <w:r>
-        <w:rPr>
-          <w:b/>
-        </w:rPr>
-        <w:t>Planner</w:t>
-      </w:r>
-      <w:proofErr w:type="spellEnd"/>
-      <w:r>
-        <w:t xml:space="preserve"> </w:t>
-      </w:r>
-      <w:r>
-        <w:t xml:space="preserve">de office </w:t>
-      </w:r>
-      <w:r>
-        <w:t>para:</w:t>
-      </w:r>
-    </w:p>
-    <w:p>
-      <w:pPr>
-        <w:ind w:left="708"/>
-      </w:pPr>
+      <w:r>
+        <w:drawing>
+          <wp:inline distT="0" distB="0" distL="0" distR="0" wp14:anchorId="26F8B8A4" wp14:editId="079E54A9">
+            <wp:extent cx="5612130" cy="2352675"/>
+            <wp:effectExtent l="0" t="0" r="7620" b="9525"/>
+            <wp:docPr id="124101803" name="Imagen 1" descr="Captura de pantalla de un celular&#10;&#10;El contenido generado por IA puede ser incorrecto."/>
+            <wp:cNvGraphicFramePr>
+              <a:graphicFrameLocks xmlns:a="http://schemas.openxmlformats.org/drawingml/2006/main" noChangeAspect="1"/>
+            </wp:cNvGraphicFramePr>
+            <a:graphic xmlns:a="http://schemas.openxmlformats.org/drawingml/2006/main">
+              <a:graphicData uri="http://schemas.openxmlformats.org/drawingml/2006/picture">
+                <pic:pic xmlns:pic="http://schemas.openxmlformats.org/drawingml/2006/picture">
+                  <pic:nvPicPr>
+                    <pic:cNvPr id="124101803" name="Imagen 1" descr="Captura de pantalla de un celular&#10;&#10;El contenido generado por IA puede ser incorrecto."/>
+                    <pic:cNvPicPr/>
+                  </pic:nvPicPr>
+                  <pic:blipFill>
+                    <a:blip r:embed="rId18"/>
+                    <a:stretch>
+                      <a:fillRect/>
+                    </a:stretch>
+                  </pic:blipFill>
+                  <pic:spPr>
+                    <a:xfrm>
+                      <a:off x="0" y="0"/>
+                      <a:ext cx="5612130" cy="2352675"/>
+                    </a:xfrm>
+                    <a:prstGeom prst="rect">
+                      <a:avLst/>
+                    </a:prstGeom>
+                  </pic:spPr>
+                </pic:pic>
+              </a:graphicData>
+            </a:graphic>
+          </wp:inline>
+        </w:drawing>
+      </w:r>
+    </w:p>
+    <w:p/>
+    <w:p>
+      <w:pPr>
+        <w:rPr>
+          <w:b/>
+        </w:rPr>
+      </w:pPr>
+      <w:r>
+        <w:rPr>
+          <w:b/>
+        </w:rPr>
+        <w:t>Actividades de seguimiento:</w:t>
+      </w:r>
+    </w:p>
+    <w:p>
+      <w:r>
+        <w:lastRenderedPageBreak/>
+        <w:t xml:space="preserve">Se ha logrado consenso con el </w:t>
+      </w:r>
       <w:proofErr w:type="gramStart"/>
       <w:r>
-        <w:t>o</w:t>
+        <w:t>Director</w:t>
       </w:r>
       <w:proofErr w:type="gramEnd"/>
       <w:r>
-        <w:t xml:space="preserve"> Establecer fechas límite.</w:t>
-      </w:r>
-    </w:p>
-    <w:p>
-      <w:pPr>
-        <w:ind w:left="708"/>
-      </w:pPr>
-      <w:proofErr w:type="gramStart"/>
-      <w:r>
-        <w:t>o</w:t>
-      </w:r>
-      <w:proofErr w:type="gramEnd"/>
-      <w:r>
-        <w:t xml:space="preserve"> Monitorear el progreso.</w:t>
-      </w:r>
-    </w:p>
-    <w:p>
-      <w:pPr>
-        <w:ind w:left="708"/>
-      </w:pPr>
-      <w:proofErr w:type="gramStart"/>
-      <w:r>
-        <w:t>o</w:t>
-      </w:r>
-      <w:proofErr w:type="gramEnd"/>
-      <w:r>
-        <w:t xml:space="preserve"> Asignar responsables.</w:t>
-      </w:r>
-    </w:p>
-    <w:p>
-      <w:pPr>
-        <w:ind w:left="708"/>
-      </w:pPr>
-      <w:proofErr w:type="gramStart"/>
-      <w:r>
-        <w:t>o</w:t>
-      </w:r>
-      <w:proofErr w:type="gramEnd"/>
-      <w:r>
-        <w:t xml:space="preserve"> Agregar etiquetas y prioridades.</w:t>
-      </w:r>
-    </w:p>
-    <w:p/>
-    <w:p>
-      <w:r>
-        <w:t xml:space="preserve">Y se crean </w:t>
-      </w:r>
-      <w:r>
-        <w:t>vistas de calendario</w:t>
-      </w:r>
-      <w:r>
-        <w:t xml:space="preserve"> y </w:t>
-      </w:r>
-      <w:r>
-        <w:t>Gantt.</w:t>
-      </w:r>
-    </w:p>
-    <w:p/>
-    <w:p>
-      <w:pPr>
-        <w:rPr>
-          <w:b/>
-        </w:rPr>
-      </w:pPr>
-      <w:r>
-        <w:rPr>
-          <w:b/>
-        </w:rPr>
-        <w:t>Actividades de seguimiento:</w:t>
-      </w:r>
-    </w:p>
-    <w:p>
-      <w:r>
-        <w:t>Se ha logrado consenso con el Director y personal de la biblioteca, de:</w:t>
+        <w:t xml:space="preserve"> y personal de la biblioteca, de:</w:t>
       </w:r>
     </w:p>
     <w:p>
@@ -1991,15 +2659,7 @@
         <w:jc w:val="both"/>
       </w:pPr>
       <w:r>
-        <w:t xml:space="preserve">Mantener la base de datos en </w:t>
-      </w:r>
-      <w:proofErr w:type="spellStart"/>
-      <w:r>
-        <w:t>MySQL</w:t>
-      </w:r>
-      <w:proofErr w:type="spellEnd"/>
-      <w:r>
-        <w:t xml:space="preserve"> 5.0 y crear las tablas qua vayan haciendo falta en el desarrollo</w:t>
+        <w:t>Mantener la base de datos en MySQL 5.0 y crear las tablas qua vayan haciendo falta en el desarrollo</w:t>
       </w:r>
     </w:p>
     <w:p>
@@ -2131,16 +2791,19 @@
     </w:p>
     <w:p/>
     <w:p>
-      <w:bookmarkStart w:id="1" w:name="_Hlk199503188"/>
+      <w:pPr>
+        <w:pStyle w:val="Ttulo2"/>
+      </w:pPr>
+      <w:bookmarkStart w:id="9" w:name="_Hlk199503188"/>
       <w:r>
         <w:t>Manual de Usuario</w:t>
       </w:r>
     </w:p>
     <w:p>
       <w:r>
-        <w:t xml:space="preserve">Los empleados, usuarios del sistema </w:t>
-      </w:r>
-      <w:bookmarkEnd w:id="1"/>
+        <w:t xml:space="preserve">Para conocer más sobre la operatividad de las mejoras que se describen en este proyecto, se ha creado un manual de Usuario que acompañe la presente documentación. </w:t>
+      </w:r>
+      <w:bookmarkEnd w:id="9"/>
     </w:p>
     <w:sectPr>
       <w:pgSz w:w="12240" w:h="15840"/>
@@ -2153,8 +2816,8 @@
 </file>
 
 <file path=word/numbering.xml><?xml version="1.0" encoding="utf-8"?>
-<w:numbering xmlns:wpc="http://schemas.microsoft.com/office/word/2010/wordprocessingCanvas" xmlns:mc="http://schemas.openxmlformats.org/markup-compatibility/2006" xmlns:o="urn:schemas-microsoft-com:office:office" xmlns:r="http://schemas.openxmlformats.org/officeDocument/2006/relationships" xmlns:m="http://schemas.openxmlformats.org/officeDocument/2006/math" xmlns:v="urn:schemas-microsoft-com:vml" xmlns:wp14="http://schemas.microsoft.com/office/word/2010/wordprocessingDrawing" xmlns:wp="http://schemas.openxmlformats.org/drawingml/2006/wordprocessingDrawing" xmlns:w10="urn:schemas-microsoft-com:office:word" xmlns:w="http://schemas.openxmlformats.org/wordprocessingml/2006/main" xmlns:w14="http://schemas.microsoft.com/office/word/2010/wordml" xmlns:w15="http://schemas.microsoft.com/office/word/2012/wordml" xmlns:wpg="http://schemas.microsoft.com/office/word/2010/wordprocessingGroup" xmlns:wpi="http://schemas.microsoft.com/office/word/2010/wordprocessingInk" xmlns:wne="http://schemas.microsoft.com/office/word/2006/wordml" xmlns:wps="http://schemas.microsoft.com/office/word/2010/wordprocessingShape" mc:Ignorable="w14 w15 wp14">
-  <w:abstractNum w:abstractNumId="0">
+<w:numbering xmlns:wpc="http://schemas.microsoft.com/office/word/2010/wordprocessingCanvas" xmlns:cx="http://schemas.microsoft.com/office/drawing/2014/chartex" xmlns:cx1="http://schemas.microsoft.com/office/drawing/2015/9/8/chartex" xmlns:cx2="http://schemas.microsoft.com/office/drawing/2015/10/21/chartex" xmlns:cx3="http://schemas.microsoft.com/office/drawing/2016/5/9/chartex" xmlns:cx4="http://schemas.microsoft.com/office/drawing/2016/5/10/chartex" xmlns:cx5="http://schemas.microsoft.com/office/drawing/2016/5/11/chartex" xmlns:cx6="http://schemas.microsoft.com/office/drawing/2016/5/12/chartex" xmlns:cx7="http://schemas.microsoft.com/office/drawing/2016/5/13/chartex" xmlns:cx8="http://schemas.microsoft.com/office/drawing/2016/5/14/chartex" xmlns:mc="http://schemas.openxmlformats.org/markup-compatibility/2006" xmlns:aink="http://schemas.microsoft.com/office/drawing/2016/ink" xmlns:am3d="http://schemas.microsoft.com/office/drawing/2017/model3d" xmlns:o="urn:schemas-microsoft-com:office:office" xmlns:oel="http://schemas.microsoft.com/office/2019/extlst" xmlns:r="http://schemas.openxmlformats.org/officeDocument/2006/relationships" xmlns:m="http://schemas.openxmlformats.org/officeDocument/2006/math" xmlns:v="urn:schemas-microsoft-com:vml" xmlns:wp14="http://schemas.microsoft.com/office/word/2010/wordprocessingDrawing" xmlns:wp="http://schemas.openxmlformats.org/drawingml/2006/wordprocessingDrawing" xmlns:w10="urn:schemas-microsoft-com:office:word" xmlns:w="http://schemas.openxmlformats.org/wordprocessingml/2006/main" xmlns:w14="http://schemas.microsoft.com/office/word/2010/wordml" xmlns:w15="http://schemas.microsoft.com/office/word/2012/wordml" xmlns:w16cex="http://schemas.microsoft.com/office/word/2018/wordml/cex" xmlns:w16cid="http://schemas.microsoft.com/office/word/2016/wordml/cid" xmlns:w16="http://schemas.microsoft.com/office/word/2018/wordml" xmlns:w16du="http://schemas.microsoft.com/office/word/2023/wordml/word16du" xmlns:w16sdtdh="http://schemas.microsoft.com/office/word/2020/wordml/sdtdatahash" xmlns:w16sdtfl="http://schemas.microsoft.com/office/word/2024/wordml/sdtformatlock" xmlns:w16se="http://schemas.microsoft.com/office/word/2015/wordml/symex" xmlns:wpg="http://schemas.microsoft.com/office/word/2010/wordprocessingGroup" xmlns:wpi="http://schemas.microsoft.com/office/word/2010/wordprocessingInk" xmlns:wne="http://schemas.microsoft.com/office/word/2006/wordml" xmlns:wps="http://schemas.microsoft.com/office/word/2010/wordprocessingShape" mc:Ignorable="w14 w15 w16se w16cid w16 w16cex w16sdtdh w16sdtfl w16du wp14">
+  <w:abstractNum w:abstractNumId="0" w15:restartNumberingAfterBreak="0">
     <w:nsid w:val="3C136B34"/>
     <w:multiLevelType w:val="hybridMultilevel"/>
     <w:tmpl w:val="DD721BC2"/>
@@ -2267,7 +2930,7 @@
       </w:rPr>
     </w:lvl>
   </w:abstractNum>
-  <w:abstractNum w:abstractNumId="1">
+  <w:abstractNum w:abstractNumId="1" w15:restartNumberingAfterBreak="0">
     <w:nsid w:val="41F33979"/>
     <w:multiLevelType w:val="hybridMultilevel"/>
     <w:tmpl w:val="1F3EFDCA"/>
@@ -2353,7 +3016,7 @@
       </w:pPr>
     </w:lvl>
   </w:abstractNum>
-  <w:abstractNum w:abstractNumId="2">
+  <w:abstractNum w:abstractNumId="2" w15:restartNumberingAfterBreak="0">
     <w:nsid w:val="4E7C3357"/>
     <w:multiLevelType w:val="hybridMultilevel"/>
     <w:tmpl w:val="ACE096BC"/>
@@ -2466,20 +3129,20 @@
       </w:rPr>
     </w:lvl>
   </w:abstractNum>
-  <w:num w:numId="1">
+  <w:num w:numId="1" w16cid:durableId="614945874">
     <w:abstractNumId w:val="1"/>
   </w:num>
-  <w:num w:numId="2">
+  <w:num w:numId="2" w16cid:durableId="911162403">
     <w:abstractNumId w:val="0"/>
   </w:num>
-  <w:num w:numId="3">
+  <w:num w:numId="3" w16cid:durableId="208953941">
     <w:abstractNumId w:val="2"/>
   </w:num>
 </w:numbering>
 </file>
 
 <file path=word/styles.xml><?xml version="1.0" encoding="utf-8"?>
-<w:styles xmlns:mc="http://schemas.openxmlformats.org/markup-compatibility/2006" xmlns:r="http://schemas.openxmlformats.org/officeDocument/2006/relationships" xmlns:w="http://schemas.openxmlformats.org/wordprocessingml/2006/main" xmlns:w14="http://schemas.microsoft.com/office/word/2010/wordml" xmlns:w15="http://schemas.microsoft.com/office/word/2012/wordml" mc:Ignorable="w14 w15">
+<w:styles xmlns:mc="http://schemas.openxmlformats.org/markup-compatibility/2006" xmlns:r="http://schemas.openxmlformats.org/officeDocument/2006/relationships" xmlns:w="http://schemas.openxmlformats.org/wordprocessingml/2006/main" xmlns:w14="http://schemas.microsoft.com/office/word/2010/wordml" xmlns:w15="http://schemas.microsoft.com/office/word/2012/wordml" xmlns:w16cex="http://schemas.microsoft.com/office/word/2018/wordml/cex" xmlns:w16cid="http://schemas.microsoft.com/office/word/2016/wordml/cid" xmlns:w16="http://schemas.microsoft.com/office/word/2018/wordml" xmlns:w16du="http://schemas.microsoft.com/office/word/2023/wordml/word16du" xmlns:w16sdtdh="http://schemas.microsoft.com/office/word/2020/wordml/sdtdatahash" xmlns:w16sdtfl="http://schemas.microsoft.com/office/word/2024/wordml/sdtformatlock" xmlns:w16se="http://schemas.microsoft.com/office/word/2015/wordml/symex" mc:Ignorable="w14 w15 w16se w16cid w16 w16cex w16sdtdh w16sdtfl w16du">
   <w:docDefaults>
     <w:rPrDefault>
       <w:rPr>
@@ -2497,7 +3160,7 @@
       </w:pPr>
     </w:pPrDefault>
   </w:docDefaults>
-  <w:latentStyles w:defLockedState="0" w:defUIPriority="99" w:defSemiHidden="0" w:defUnhideWhenUsed="0" w:defQFormat="0" w:count="371">
+  <w:latentStyles w:defLockedState="0" w:defUIPriority="99" w:defSemiHidden="0" w:defUnhideWhenUsed="0" w:defQFormat="0" w:count="376">
     <w:lsdException w:name="Normal" w:uiPriority="0" w:qFormat="1"/>
     <w:lsdException w:name="heading 1" w:uiPriority="9" w:qFormat="1"/>
     <w:lsdException w:name="heading 2" w:semiHidden="1" w:uiPriority="9" w:unhideWhenUsed="1" w:qFormat="1"/>
@@ -2869,6 +3532,11 @@
     <w:lsdException w:name="List Table 5 Dark Accent 6" w:uiPriority="50"/>
     <w:lsdException w:name="List Table 6 Colorful Accent 6" w:uiPriority="51"/>
     <w:lsdException w:name="List Table 7 Colorful Accent 6" w:uiPriority="52"/>
+    <w:lsdException w:name="Mention" w:semiHidden="1" w:unhideWhenUsed="1"/>
+    <w:lsdException w:name="Smart Hyperlink" w:semiHidden="1" w:unhideWhenUsed="1"/>
+    <w:lsdException w:name="Hashtag" w:semiHidden="1" w:unhideWhenUsed="1"/>
+    <w:lsdException w:name="Unresolved Mention" w:semiHidden="1" w:unhideWhenUsed="1"/>
+    <w:lsdException w:name="Smart Link" w:semiHidden="1" w:unhideWhenUsed="1"/>
   </w:latentStyles>
   <w:style w:type="paragraph" w:default="1" w:styleId="Normal">
     <w:name w:val="Normal"/>
@@ -2901,7 +3569,6 @@
     <w:next w:val="Normal"/>
     <w:link w:val="Ttulo2Car"/>
     <w:uiPriority w:val="9"/>
-    <w:semiHidden/>
     <w:unhideWhenUsed/>
     <w:qFormat/>
     <w:rsid w:val="006D798F"/>
@@ -2924,7 +3591,6 @@
     <w:next w:val="Normal"/>
     <w:link w:val="Ttulo3Car"/>
     <w:uiPriority w:val="9"/>
-    <w:semiHidden/>
     <w:unhideWhenUsed/>
     <w:qFormat/>
     <w:rsid w:val="006D798F"/>
@@ -3118,7 +3784,6 @@
     <w:basedOn w:val="Fuentedeprrafopredeter"/>
     <w:link w:val="Ttulo2"/>
     <w:uiPriority w:val="9"/>
-    <w:semiHidden/>
     <w:rsid w:val="006D798F"/>
     <w:rPr>
       <w:rFonts w:asciiTheme="majorHAnsi" w:eastAsiaTheme="majorEastAsia" w:hAnsiTheme="majorHAnsi" w:cstheme="majorBidi"/>
@@ -3132,7 +3797,6 @@
     <w:basedOn w:val="Fuentedeprrafopredeter"/>
     <w:link w:val="Ttulo3"/>
     <w:uiPriority w:val="9"/>
-    <w:semiHidden/>
     <w:rsid w:val="006D798F"/>
     <w:rPr>
       <w:rFonts w:eastAsiaTheme="majorEastAsia" w:cstheme="majorBidi"/>
@@ -3219,11 +3883,11 @@
       <w:color w:val="272727" w:themeColor="text1" w:themeTint="D8"/>
     </w:rPr>
   </w:style>
-  <w:style w:type="paragraph" w:styleId="Puesto">
+  <w:style w:type="paragraph" w:styleId="Ttulo">
     <w:name w:val="Title"/>
     <w:basedOn w:val="Normal"/>
     <w:next w:val="Normal"/>
-    <w:link w:val="PuestoCar"/>
+    <w:link w:val="TtuloCar"/>
     <w:uiPriority w:val="10"/>
     <w:qFormat/>
     <w:rsid w:val="006D798F"/>
@@ -3239,10 +3903,10 @@
       <w:szCs w:val="56"/>
     </w:rPr>
   </w:style>
-  <w:style w:type="character" w:customStyle="1" w:styleId="PuestoCar">
-    <w:name w:val="Puesto Car"/>
+  <w:style w:type="character" w:customStyle="1" w:styleId="TtuloCar">
+    <w:name w:val="Título Car"/>
     <w:basedOn w:val="Fuentedeprrafopredeter"/>
-    <w:link w:val="Puesto"/>
+    <w:link w:val="Ttulo"/>
     <w:uiPriority w:val="10"/>
     <w:rsid w:val="006D798F"/>
     <w:rPr>
@@ -3388,6 +4052,75 @@
       <w:smallCaps/>
       <w:color w:val="0F4761" w:themeColor="accent1" w:themeShade="BF"/>
       <w:spacing w:val="5"/>
+    </w:rPr>
+  </w:style>
+  <w:style w:type="paragraph" w:styleId="TtuloTDC">
+    <w:name w:val="TOC Heading"/>
+    <w:basedOn w:val="Ttulo1"/>
+    <w:next w:val="Normal"/>
+    <w:uiPriority w:val="39"/>
+    <w:unhideWhenUsed/>
+    <w:qFormat/>
+    <w:rsid w:val="00021D3A"/>
+    <w:pPr>
+      <w:spacing w:before="240" w:after="0"/>
+      <w:outlineLvl w:val="9"/>
+    </w:pPr>
+    <w:rPr>
+      <w:kern w:val="0"/>
+      <w:sz w:val="32"/>
+      <w:szCs w:val="32"/>
+      <w:lang w:eastAsia="es-SV"/>
+      <w14:ligatures w14:val="none"/>
+    </w:rPr>
+  </w:style>
+  <w:style w:type="paragraph" w:styleId="TDC1">
+    <w:name w:val="toc 1"/>
+    <w:basedOn w:val="Normal"/>
+    <w:next w:val="Normal"/>
+    <w:autoRedefine/>
+    <w:uiPriority w:val="39"/>
+    <w:unhideWhenUsed/>
+    <w:rsid w:val="00021D3A"/>
+    <w:pPr>
+      <w:spacing w:after="100"/>
+    </w:pPr>
+  </w:style>
+  <w:style w:type="paragraph" w:styleId="TDC2">
+    <w:name w:val="toc 2"/>
+    <w:basedOn w:val="Normal"/>
+    <w:next w:val="Normal"/>
+    <w:autoRedefine/>
+    <w:uiPriority w:val="39"/>
+    <w:unhideWhenUsed/>
+    <w:rsid w:val="00021D3A"/>
+    <w:pPr>
+      <w:spacing w:after="100"/>
+      <w:ind w:left="220"/>
+    </w:pPr>
+  </w:style>
+  <w:style w:type="paragraph" w:styleId="TDC3">
+    <w:name w:val="toc 3"/>
+    <w:basedOn w:val="Normal"/>
+    <w:next w:val="Normal"/>
+    <w:autoRedefine/>
+    <w:uiPriority w:val="39"/>
+    <w:unhideWhenUsed/>
+    <w:rsid w:val="00021D3A"/>
+    <w:pPr>
+      <w:spacing w:after="100"/>
+      <w:ind w:left="440"/>
+    </w:pPr>
+  </w:style>
+  <w:style w:type="character" w:styleId="Hipervnculo">
+    <w:name w:val="Hyperlink"/>
+    <w:basedOn w:val="Fuentedeprrafopredeter"/>
+    <w:uiPriority w:val="99"/>
+    <w:unhideWhenUsed/>
+    <w:rsid w:val="00021D3A"/>
+    <w:rPr>
+      <w:color w:val="467886" w:themeColor="hyperlink"/>
+      <w:u w:val="single"/>
     </w:rPr>
   </w:style>
 </w:styles>

</xml_diff>